<commit_message>
Add the files for presentation
</commit_message>
<xml_diff>
--- a/SOURCES/RAPPORTS/Picarete - Dossier_final.docx
+++ b/SOURCES/RAPPORTS/Picarete - Dossier_final.docx
@@ -51,27 +51,63 @@
         </w:rPr>
         <w:t>arete</w:t>
       </w:r>
-      <w:bookmarkStart w:id="1" w:name="_GoBack"/>
+    </w:p>
+    <w:p>
+      <w:pPr>
+        <w:pStyle w:val="Titre1"/>
+      </w:pPr>
+      <w:bookmarkStart w:id="1" w:name="h.svdhazetu8zg" w:colFirst="0" w:colLast="0"/>
       <w:bookmarkEnd w:id="1"/>
-    </w:p>
-    <w:p>
-      <w:pPr>
-        <w:pStyle w:val="Titre1"/>
-      </w:pPr>
-      <w:bookmarkStart w:id="2" w:name="h.svdhazetu8zg" w:colFirst="0" w:colLast="0"/>
+      <w:r>
+        <w:t>Informations utiles</w:t>
+      </w:r>
+    </w:p>
+    <w:p>
+      <w:pPr>
+        <w:pStyle w:val="Titre2"/>
+      </w:pPr>
+      <w:bookmarkStart w:id="2" w:name="h.ua0w4heao5bt" w:colFirst="0" w:colLast="0"/>
       <w:bookmarkEnd w:id="2"/>
       <w:r>
-        <w:t>Informations utiles</w:t>
+        <w:t>Groupe</w:t>
+      </w:r>
+    </w:p>
+    <w:p>
+      <w:r>
+        <w:rPr>
+          <w:b/>
+        </w:rPr>
+        <w:t xml:space="preserve">Olivia </w:t>
+      </w:r>
+      <w:proofErr w:type="spellStart"/>
+      <w:r>
+        <w:rPr>
+          <w:b/>
+        </w:rPr>
+        <w:t>Ronot</w:t>
+      </w:r>
+      <w:proofErr w:type="spellEnd"/>
+      <w:r>
+        <w:t xml:space="preserve"> et </w:t>
+      </w:r>
+      <w:r>
+        <w:t xml:space="preserve"> </w:t>
+      </w:r>
+      <w:r>
+        <w:rPr>
+          <w:b/>
+        </w:rPr>
+        <w:t>Simon Jacquemin</w:t>
       </w:r>
     </w:p>
     <w:p>
       <w:pPr>
         <w:pStyle w:val="Titre2"/>
       </w:pPr>
-      <w:bookmarkStart w:id="3" w:name="h.ua0w4heao5bt" w:colFirst="0" w:colLast="0"/>
+      <w:bookmarkStart w:id="3" w:name="h.nsomt85w0tqq" w:colFirst="0" w:colLast="0"/>
       <w:bookmarkEnd w:id="3"/>
       <w:r>
-        <w:t>Groupe</w:t>
+        <w:t>Jeu référence</w:t>
       </w:r>
     </w:p>
     <w:p>
@@ -79,68 +115,54 @@
         <w:rPr>
           <w:b/>
         </w:rPr>
-        <w:t>Olivia Ronot</w:t>
-      </w:r>
-      <w:r>
-        <w:t xml:space="preserve"> et </w:t>
-      </w:r>
-      <w:r>
+        <w:t>Pic Arête</w:t>
+      </w:r>
+      <w:r>
+        <w:t xml:space="preserve"> de</w:t>
+      </w:r>
+      <w:r>
+        <w:rPr>
+          <w:i/>
+        </w:rPr>
+        <w:t xml:space="preserve"> Math à Modeler</w:t>
+      </w:r>
+    </w:p>
+    <w:p>
+      <w:pPr>
+        <w:pStyle w:val="Titre2"/>
+      </w:pPr>
+      <w:bookmarkStart w:id="4" w:name="h.pegd17ah5y47" w:colFirst="0" w:colLast="0"/>
+      <w:bookmarkEnd w:id="4"/>
+      <w:r>
+        <w:t>Client</w:t>
+      </w:r>
+    </w:p>
+    <w:p>
+      <w:r>
+        <w:t xml:space="preserve">Mr. </w:t>
+      </w:r>
+      <w:proofErr w:type="spellStart"/>
+      <w:r>
+        <w:rPr>
+          <w:b/>
+        </w:rPr>
+        <w:t>Eric</w:t>
+      </w:r>
+      <w:proofErr w:type="spellEnd"/>
+      <w:r>
+        <w:rPr>
+          <w:b/>
+        </w:rPr>
         <w:t xml:space="preserve"> </w:t>
       </w:r>
+      <w:proofErr w:type="spellStart"/>
       <w:r>
         <w:rPr>
           <w:b/>
         </w:rPr>
-        <w:t>Simon Jacquemin</w:t>
-      </w:r>
-    </w:p>
-    <w:p>
-      <w:pPr>
-        <w:pStyle w:val="Titre2"/>
-      </w:pPr>
-      <w:bookmarkStart w:id="4" w:name="h.nsomt85w0tqq" w:colFirst="0" w:colLast="0"/>
-      <w:bookmarkEnd w:id="4"/>
-      <w:r>
-        <w:t>Jeu référence</w:t>
-      </w:r>
-    </w:p>
-    <w:p>
-      <w:r>
-        <w:rPr>
-          <w:b/>
-        </w:rPr>
-        <w:t>Pic Arête</w:t>
-      </w:r>
-      <w:r>
-        <w:t xml:space="preserve"> de</w:t>
-      </w:r>
-      <w:r>
-        <w:rPr>
-          <w:i/>
-        </w:rPr>
-        <w:t xml:space="preserve"> Math à Modeler</w:t>
-      </w:r>
-    </w:p>
-    <w:p>
-      <w:pPr>
-        <w:pStyle w:val="Titre2"/>
-      </w:pPr>
-      <w:bookmarkStart w:id="5" w:name="h.pegd17ah5y47" w:colFirst="0" w:colLast="0"/>
-      <w:bookmarkEnd w:id="5"/>
-      <w:r>
-        <w:t>Client</w:t>
-      </w:r>
-    </w:p>
-    <w:p>
-      <w:r>
-        <w:t xml:space="preserve">Mr. </w:t>
-      </w:r>
-      <w:r>
-        <w:rPr>
-          <w:b/>
-        </w:rPr>
-        <w:t>Eric Duchène</w:t>
-      </w:r>
+        <w:t>Duchène</w:t>
+      </w:r>
+      <w:proofErr w:type="spellEnd"/>
       <w:r>
         <w:t xml:space="preserve">, membre de l’association mathématique </w:t>
       </w:r>
@@ -236,54 +258,54 @@
       <w:pPr>
         <w:pStyle w:val="Titre1"/>
       </w:pPr>
-      <w:bookmarkStart w:id="6" w:name="h.hj8tpb7gkp0t" w:colFirst="0" w:colLast="0"/>
+      <w:bookmarkStart w:id="5" w:name="h.hj8tpb7gkp0t" w:colFirst="0" w:colLast="0"/>
+      <w:bookmarkEnd w:id="5"/>
+      <w:r>
+        <w:t>Contraintes</w:t>
+      </w:r>
+    </w:p>
+    <w:p>
+      <w:pPr>
+        <w:pStyle w:val="Titre2"/>
+      </w:pPr>
+      <w:bookmarkStart w:id="6" w:name="h.4uvtfwivoqv" w:colFirst="0" w:colLast="0"/>
       <w:bookmarkEnd w:id="6"/>
       <w:r>
-        <w:t>Contraintes</w:t>
+        <w:t>Règles de base</w:t>
+      </w:r>
+    </w:p>
+    <w:p>
+      <w:r>
+        <w:t xml:space="preserve">Le </w:t>
+      </w:r>
+      <w:r>
+        <w:rPr>
+          <w:b/>
+        </w:rPr>
+        <w:t>Pic</w:t>
+      </w:r>
+      <w:r>
+        <w:rPr>
+          <w:b/>
+        </w:rPr>
+        <w:t xml:space="preserve"> </w:t>
+      </w:r>
+      <w:r>
+        <w:rPr>
+          <w:b/>
+        </w:rPr>
+        <w:t>Arête</w:t>
+      </w:r>
+      <w:r>
+        <w:t xml:space="preserve"> est un jeu à deux joueurs, dont le principe est somme toute très simple: Le but du jeu est de capturer les carrés blancs, pour cela, à chaque tour de jeu le joueur choisit une arête grise, qu'il transforme ainsi en arête de couleur, si par cette action un carré a ses quatre cotés colorés, alors ce dernier est capturé. On marque un point à chaque fois que l'on capture un carré.</w:t>
       </w:r>
     </w:p>
     <w:p>
       <w:pPr>
         <w:pStyle w:val="Titre2"/>
       </w:pPr>
-      <w:bookmarkStart w:id="7" w:name="h.4uvtfwivoqv" w:colFirst="0" w:colLast="0"/>
+      <w:bookmarkStart w:id="7" w:name="h.kyfwz6p4emzn" w:colFirst="0" w:colLast="0"/>
       <w:bookmarkEnd w:id="7"/>
-      <w:r>
-        <w:t>Règles de base</w:t>
-      </w:r>
-    </w:p>
-    <w:p>
-      <w:r>
-        <w:t xml:space="preserve">Le </w:t>
-      </w:r>
-      <w:r>
-        <w:rPr>
-          <w:b/>
-        </w:rPr>
-        <w:t>Pic</w:t>
-      </w:r>
-      <w:r>
-        <w:rPr>
-          <w:b/>
-        </w:rPr>
-        <w:t xml:space="preserve"> </w:t>
-      </w:r>
-      <w:r>
-        <w:rPr>
-          <w:b/>
-        </w:rPr>
-        <w:t>Arête</w:t>
-      </w:r>
-      <w:r>
-        <w:t xml:space="preserve"> est un jeu à deux joueurs, dont le principe est somme toute très simple: Le but du jeu est de capturer les carrés blancs, pour cela, à chaque tour de jeu le joueur choisit une arête grise, qu'il transforme ainsi en arête de couleur, si par cette action un carré a ses quatre cotés colorés, alors ce dernier est capturé. On marque un point à chaque fois que l'on capture un carré.</w:t>
-      </w:r>
-    </w:p>
-    <w:p>
-      <w:pPr>
-        <w:pStyle w:val="Titre2"/>
-      </w:pPr>
-      <w:bookmarkStart w:id="8" w:name="h.kyfwz6p4emzn" w:colFirst="0" w:colLast="0"/>
-      <w:bookmarkEnd w:id="8"/>
       <w:r>
         <w:t>Références</w:t>
       </w:r>
@@ -298,8 +320,8 @@
           <w:t>http://mathsamodeler.ujf-grenoble.fr/LAVALISE/PicArete/index.html</w:t>
         </w:r>
       </w:hyperlink>
-      <w:bookmarkStart w:id="9" w:name="h.qudglauh8039" w:colFirst="0" w:colLast="0"/>
-      <w:bookmarkEnd w:id="9"/>
+      <w:bookmarkStart w:id="8" w:name="h.qudglauh8039" w:colFirst="0" w:colLast="0"/>
+      <w:bookmarkEnd w:id="8"/>
     </w:p>
     <w:p>
       <w:pPr>
@@ -311,8 +333,8 @@
       </w:r>
     </w:p>
     <w:p>
-      <w:bookmarkStart w:id="10" w:name="h.3x4umulphkv8" w:colFirst="0" w:colLast="0"/>
-      <w:bookmarkEnd w:id="10"/>
+      <w:bookmarkStart w:id="9" w:name="h.3x4umulphkv8" w:colFirst="0" w:colLast="0"/>
+      <w:bookmarkEnd w:id="9"/>
       <w:r>
         <w:rPr>
           <w:noProof/>
@@ -375,26 +397,26 @@
       </w:r>
     </w:p>
     <w:p>
-      <w:bookmarkStart w:id="11" w:name="h.xfhh9sfyxq88" w:colFirst="0" w:colLast="0"/>
+      <w:bookmarkStart w:id="10" w:name="h.xfhh9sfyxq88" w:colFirst="0" w:colLast="0"/>
+      <w:bookmarkEnd w:id="10"/>
+      <w:r>
+        <w:rPr>
+          <w:rFonts w:eastAsia="Arial"/>
+        </w:rPr>
+        <w:t>Compatibilité : De 4.0 à 5.0</w:t>
+      </w:r>
+    </w:p>
+    <w:p>
+      <w:pPr>
+        <w:jc w:val="center"/>
+      </w:pPr>
+    </w:p>
+    <w:p>
+      <w:pPr>
+        <w:pStyle w:val="Titre1"/>
+      </w:pPr>
+      <w:bookmarkStart w:id="11" w:name="h.8zkabgor9qgo" w:colFirst="0" w:colLast="0"/>
       <w:bookmarkEnd w:id="11"/>
-      <w:r>
-        <w:rPr>
-          <w:rFonts w:eastAsia="Arial"/>
-        </w:rPr>
-        <w:t>Compatibilité : De 4.0 à 5.0</w:t>
-      </w:r>
-    </w:p>
-    <w:p>
-      <w:pPr>
-        <w:jc w:val="center"/>
-      </w:pPr>
-    </w:p>
-    <w:p>
-      <w:pPr>
-        <w:pStyle w:val="Titre1"/>
-      </w:pPr>
-      <w:bookmarkStart w:id="12" w:name="h.8zkabgor9qgo" w:colFirst="0" w:colLast="0"/>
-      <w:bookmarkEnd w:id="12"/>
       <w:r>
         <w:t>Framework</w:t>
       </w:r>
@@ -466,7 +488,15 @@
         <w:t>Framework</w:t>
       </w:r>
       <w:r>
-        <w:t xml:space="preserve"> n’as été </w:t>
+        <w:t xml:space="preserve"> </w:t>
+      </w:r>
+      <w:proofErr w:type="gramStart"/>
+      <w:r>
+        <w:t>n’as</w:t>
+      </w:r>
+      <w:proofErr w:type="gramEnd"/>
+      <w:r>
+        <w:t xml:space="preserve"> été </w:t>
       </w:r>
       <w:r>
         <w:t>choisi</w:t>
@@ -514,29 +544,29 @@
       <w:pPr>
         <w:pStyle w:val="Titre2"/>
       </w:pPr>
-      <w:bookmarkStart w:id="13" w:name="h.z7h2chwo4eb2" w:colFirst="0" w:colLast="0"/>
+      <w:bookmarkStart w:id="12" w:name="h.z7h2chwo4eb2" w:colFirst="0" w:colLast="0"/>
+      <w:bookmarkEnd w:id="12"/>
+      <w:r>
+        <w:t>Android studio</w:t>
+      </w:r>
+    </w:p>
+    <w:p>
+      <w:r>
+        <w:t>Version originale</w:t>
+      </w:r>
+      <w:r>
+        <w:t xml:space="preserve"> de développement</w:t>
+      </w:r>
+      <w:r>
+        <w:t xml:space="preserve"> : 1.0.2</w:t>
+      </w:r>
+    </w:p>
+    <w:p>
+      <w:pPr>
+        <w:pStyle w:val="Titre1"/>
+      </w:pPr>
+      <w:bookmarkStart w:id="13" w:name="h.brsbixif5ts0" w:colFirst="0" w:colLast="0"/>
       <w:bookmarkEnd w:id="13"/>
-      <w:r>
-        <w:t>Android studio</w:t>
-      </w:r>
-    </w:p>
-    <w:p>
-      <w:r>
-        <w:t>Version originale</w:t>
-      </w:r>
-      <w:r>
-        <w:t xml:space="preserve"> de développement</w:t>
-      </w:r>
-      <w:r>
-        <w:t xml:space="preserve"> : 1.0.2</w:t>
-      </w:r>
-    </w:p>
-    <w:p>
-      <w:pPr>
-        <w:pStyle w:val="Titre1"/>
-      </w:pPr>
-      <w:bookmarkStart w:id="14" w:name="h.brsbixif5ts0" w:colFirst="0" w:colLast="0"/>
-      <w:bookmarkEnd w:id="14"/>
       <w:r>
         <w:t>Problèmes et solutions</w:t>
       </w:r>
@@ -808,7 +838,15 @@
     </w:p>
     <w:p>
       <w:r>
-        <w:t>La seule contrainte de la part du client est qu’il faut qu’il y ait le mode original du Picarete. C’est à dire le mode solo avec un</w:t>
+        <w:t xml:space="preserve">La seule contrainte de la part du client est qu’il faut qu’il y ait le mode original du </w:t>
+      </w:r>
+      <w:proofErr w:type="spellStart"/>
+      <w:r>
+        <w:t>Picarete</w:t>
+      </w:r>
+      <w:proofErr w:type="spellEnd"/>
+      <w:r>
+        <w:t>. C’est à dire le mode solo avec un</w:t>
       </w:r>
       <w:r>
         <w:t>e</w:t>
@@ -895,19 +933,27 @@
           <w:i/>
         </w:rPr>
       </w:pPr>
+      <w:proofErr w:type="gramStart"/>
       <w:r>
         <w:rPr>
           <w:i/>
         </w:rPr>
-        <w:t>Le deux joueurs ont la même interface, mais elle change de couleur</w:t>
+        <w:t>Le</w:t>
+      </w:r>
+      <w:proofErr w:type="gramEnd"/>
+      <w:r>
+        <w:rPr>
+          <w:i/>
+        </w:rPr>
+        <w:t xml:space="preserve"> deux joueurs ont la même interface, mais elle change de couleur</w:t>
       </w:r>
     </w:p>
     <w:p>
       <w:pPr>
         <w:pStyle w:val="Titre2"/>
       </w:pPr>
-      <w:bookmarkStart w:id="15" w:name="h.ykumbol9jz5o" w:colFirst="0" w:colLast="0"/>
-      <w:bookmarkEnd w:id="15"/>
+      <w:bookmarkStart w:id="14" w:name="h.ykumbol9jz5o" w:colFirst="0" w:colLast="0"/>
+      <w:bookmarkEnd w:id="14"/>
       <w:r>
         <w:t xml:space="preserve">Solo </w:t>
       </w:r>
@@ -1074,7 +1120,39 @@
         <w:t xml:space="preserve"> quel coup est le mieux à jouer. </w:t>
       </w:r>
       <w:r>
-        <w:t xml:space="preserve">Grâce à Mr Eric Duchène, nous sommes partit sur un algorithme de type Monte Carlo Tree Search. Ce qui permet à l’IA de s’adapter </w:t>
+        <w:t xml:space="preserve">Grâce à Mr </w:t>
+      </w:r>
+      <w:proofErr w:type="spellStart"/>
+      <w:r>
+        <w:t>Eric</w:t>
+      </w:r>
+      <w:proofErr w:type="spellEnd"/>
+      <w:r>
+        <w:t xml:space="preserve"> </w:t>
+      </w:r>
+      <w:proofErr w:type="spellStart"/>
+      <w:r>
+        <w:t>Duchène</w:t>
+      </w:r>
+      <w:proofErr w:type="spellEnd"/>
+      <w:r>
+        <w:t xml:space="preserve">, nous sommes partit sur un algorithme de type Monte Carlo </w:t>
+      </w:r>
+      <w:proofErr w:type="spellStart"/>
+      <w:r>
+        <w:t>Tree</w:t>
+      </w:r>
+      <w:proofErr w:type="spellEnd"/>
+      <w:r>
+        <w:t xml:space="preserve"> </w:t>
+      </w:r>
+      <w:proofErr w:type="spellStart"/>
+      <w:r>
+        <w:t>Search</w:t>
+      </w:r>
+      <w:proofErr w:type="spellEnd"/>
+      <w:r>
+        <w:t xml:space="preserve">. Ce qui permet à l’IA de s’adapter </w:t>
       </w:r>
       <w:r>
         <w:t>aux différents modes</w:t>
@@ -1087,41 +1165,41 @@
       <w:pPr>
         <w:pStyle w:val="Titre2"/>
       </w:pPr>
-      <w:bookmarkStart w:id="16" w:name="h.6foqhj897f5a" w:colFirst="0" w:colLast="0"/>
+      <w:bookmarkStart w:id="15" w:name="h.6foqhj897f5a" w:colFirst="0" w:colLast="0"/>
+      <w:bookmarkEnd w:id="15"/>
+      <w:r>
+        <w:t>Multi</w:t>
+      </w:r>
+    </w:p>
+    <w:p>
+      <w:r>
+        <w:t xml:space="preserve">Uniquement sur le même écran pour des </w:t>
+      </w:r>
+      <w:r>
+        <w:t>raisons</w:t>
+      </w:r>
+      <w:r>
+        <w:t xml:space="preserve"> de simplicité pour le joueur. En effet, un lobby pour un jeu aussi rapide est </w:t>
+      </w:r>
+      <w:r>
+        <w:t>impensable</w:t>
+      </w:r>
+      <w:r>
+        <w:t xml:space="preserve"> car les joueurs ne </w:t>
+      </w:r>
+      <w:r>
+        <w:t>prendraient</w:t>
+      </w:r>
+      <w:r>
+        <w:t xml:space="preserve"> pas le temps d’attendre que quelqu’un se connecte.</w:t>
+      </w:r>
+    </w:p>
+    <w:p>
+      <w:pPr>
+        <w:pStyle w:val="Titre2"/>
+      </w:pPr>
+      <w:bookmarkStart w:id="16" w:name="h.pfmiyib8ouyx" w:colFirst="0" w:colLast="0"/>
       <w:bookmarkEnd w:id="16"/>
-      <w:r>
-        <w:t>Multi</w:t>
-      </w:r>
-    </w:p>
-    <w:p>
-      <w:r>
-        <w:t xml:space="preserve">Uniquement sur le même écran pour des </w:t>
-      </w:r>
-      <w:r>
-        <w:t>raisons</w:t>
-      </w:r>
-      <w:r>
-        <w:t xml:space="preserve"> de simplicité pour le joueur. En effet, un lobby pour un jeu aussi rapide est </w:t>
-      </w:r>
-      <w:r>
-        <w:t>impensable</w:t>
-      </w:r>
-      <w:r>
-        <w:t xml:space="preserve"> car les joueurs ne </w:t>
-      </w:r>
-      <w:r>
-        <w:t>prendraient</w:t>
-      </w:r>
-      <w:r>
-        <w:t xml:space="preserve"> pas le temps d’attendre que quelqu’un se connecte.</w:t>
-      </w:r>
-    </w:p>
-    <w:p>
-      <w:pPr>
-        <w:pStyle w:val="Titre2"/>
-      </w:pPr>
-      <w:bookmarkStart w:id="17" w:name="h.pfmiyib8ouyx" w:colFirst="0" w:colLast="0"/>
-      <w:bookmarkEnd w:id="17"/>
       <w:r>
         <w:lastRenderedPageBreak/>
         <w:t>Variations</w:t>
@@ -1131,123 +1209,123 @@
       <w:pPr>
         <w:pStyle w:val="Titre3"/>
       </w:pPr>
-      <w:bookmarkStart w:id="18" w:name="h.q8jq1loa6wzm" w:colFirst="0" w:colLast="0"/>
+      <w:bookmarkStart w:id="17" w:name="h.q8jq1loa6wzm" w:colFirst="0" w:colLast="0"/>
+      <w:bookmarkEnd w:id="17"/>
+      <w:r>
+        <w:t>Malus arrêtes</w:t>
+      </w:r>
+    </w:p>
+    <w:p>
+      <w:r>
+        <w:t>Sur certaines arrêtes se trouve un malus de points. C’est le premier joueur qui utilise l’arrête qui perd un certain nombre de point en fonction du nombre de carré fermé en même temps.</w:t>
+      </w:r>
+    </w:p>
+    <w:p>
+      <w:pPr>
+        <w:pStyle w:val="Titre3"/>
+      </w:pPr>
+      <w:bookmarkStart w:id="18" w:name="h.w22v7wm93iog" w:colFirst="0" w:colLast="0"/>
       <w:bookmarkEnd w:id="18"/>
       <w:r>
-        <w:t>Malus arrêtes</w:t>
-      </w:r>
-    </w:p>
-    <w:p>
-      <w:r>
-        <w:t>Sur certaines arrêtes se trouve un malus de points. C’est le premier joueur qui utilise l’arrête qui perd un certain nombre de point en fonction du nombre de carré fermé en même temps.</w:t>
+        <w:t>Malus carré</w:t>
+      </w:r>
+    </w:p>
+    <w:p>
+      <w:r>
+        <w:t>Sur certain carré se trouve un malus de points. C’est le premier joueur qui fermer le carré qui perd un certain nombre de point.</w:t>
       </w:r>
     </w:p>
     <w:p>
       <w:pPr>
         <w:pStyle w:val="Titre3"/>
       </w:pPr>
-      <w:bookmarkStart w:id="19" w:name="h.w22v7wm93iog" w:colFirst="0" w:colLast="0"/>
+      <w:bookmarkStart w:id="19" w:name="h.nocpak5rzvwd" w:colFirst="0" w:colLast="0"/>
       <w:bookmarkEnd w:id="19"/>
       <w:r>
-        <w:t>Malus carré</w:t>
-      </w:r>
-    </w:p>
-    <w:p>
-      <w:r>
-        <w:t>Sur certain carré se trouve un malus de points. C’est le premier joueur qui fermer le carré qui perd un certain nombre de point.</w:t>
+        <w:t>Arrête magique</w:t>
+      </w:r>
+    </w:p>
+    <w:p>
+      <w:r>
+        <w:t>Sur certaines arrêtes se trouve un bonus de points. C’est le premier joueur qui arrive à utiliser l’arrête qui gagne le bonus de point en fonction du nombre de carré fermé en même temps.</w:t>
       </w:r>
     </w:p>
     <w:p>
       <w:pPr>
         <w:pStyle w:val="Titre3"/>
       </w:pPr>
-      <w:bookmarkStart w:id="20" w:name="h.nocpak5rzvwd" w:colFirst="0" w:colLast="0"/>
+      <w:bookmarkStart w:id="20" w:name="h.gsq93lobna7k" w:colFirst="0" w:colLast="0"/>
       <w:bookmarkEnd w:id="20"/>
       <w:r>
-        <w:t>Arrête magique</w:t>
-      </w:r>
-    </w:p>
-    <w:p>
-      <w:r>
-        <w:t>Sur certaines arrêtes se trouve un bonus de points. C’est le premier joueur qui arrive à utiliser l’arrête qui gagne le bonus de point en fonction du nombre de carré fermé en même temps.</w:t>
+        <w:t>Carré magique</w:t>
+      </w:r>
+    </w:p>
+    <w:p>
+      <w:r>
+        <w:t>Sur certain carré se trouve un bonus de points. C’est le premier joueur qui arrive à fermer le carré qui gagne le bonus de point.</w:t>
       </w:r>
     </w:p>
     <w:p>
       <w:pPr>
         <w:pStyle w:val="Titre3"/>
       </w:pPr>
-      <w:bookmarkStart w:id="21" w:name="h.gsq93lobna7k" w:colFirst="0" w:colLast="0"/>
+      <w:bookmarkStart w:id="21" w:name="h.ebe5v0g9gzf1" w:colFirst="0" w:colLast="0"/>
       <w:bookmarkEnd w:id="21"/>
       <w:r>
-        <w:t>Carré magique</w:t>
-      </w:r>
-    </w:p>
-    <w:p>
-      <w:r>
-        <w:t>Sur certain carré se trouve un bonus de points. C’est le premier joueur qui arrive à fermer le carré qui gagne le bonus de point.</w:t>
+        <w:t>Etendue</w:t>
+      </w:r>
+    </w:p>
+    <w:p>
+      <w:r>
+        <w:t>Chaque joueur gagne des points à la fin en fonction de la taille de chaque zone, c’est à dire le nombre de carré de la même couleur adjacent.</w:t>
       </w:r>
     </w:p>
     <w:p>
       <w:pPr>
         <w:pStyle w:val="Titre3"/>
       </w:pPr>
-      <w:bookmarkStart w:id="22" w:name="h.ebe5v0g9gzf1" w:colFirst="0" w:colLast="0"/>
+      <w:bookmarkStart w:id="22" w:name="h.76es7sedxw8g" w:colFirst="0" w:colLast="0"/>
       <w:bookmarkEnd w:id="22"/>
       <w:r>
-        <w:t>Etendue</w:t>
-      </w:r>
-    </w:p>
-    <w:p>
-      <w:r>
-        <w:t>Chaque joueur gagne des points à la fin en fonction de la taille de chaque zone, c’est à dire le nombre de carré de la même couleur adjacent.</w:t>
-      </w:r>
-    </w:p>
-    <w:p>
-      <w:pPr>
-        <w:pStyle w:val="Titre3"/>
-      </w:pPr>
-      <w:bookmarkStart w:id="23" w:name="h.76es7sedxw8g" w:colFirst="0" w:colLast="0"/>
+        <w:t>Berzerk</w:t>
+      </w:r>
+    </w:p>
+    <w:p>
+      <w:r>
+        <w:t>Les coups du joueur actif peuvent s’enchainer tant qu’il ferme arrive à fermer des carrés durant son coup actuel.</w:t>
+      </w:r>
+    </w:p>
+    <w:p>
+      <w:pPr>
+        <w:pStyle w:val="Titre1"/>
+      </w:pPr>
+      <w:bookmarkStart w:id="23" w:name="h.dysipafyi2fs" w:colFirst="0" w:colLast="0"/>
       <w:bookmarkEnd w:id="23"/>
       <w:r>
-        <w:t>Berzerk</w:t>
-      </w:r>
-    </w:p>
-    <w:p>
-      <w:r>
-        <w:t>Les coups du joueur actif peuvent s’enchainer tant qu’il ferme arrive à fermer des carrés durant son coup actuel.</w:t>
-      </w:r>
-    </w:p>
-    <w:p>
-      <w:pPr>
-        <w:pStyle w:val="Titre1"/>
-      </w:pPr>
-      <w:bookmarkStart w:id="24" w:name="h.dysipafyi2fs" w:colFirst="0" w:colLast="0"/>
+        <w:t>Direction artistique</w:t>
+      </w:r>
+    </w:p>
+    <w:p>
+      <w:r>
+        <w:t>Pas de contrainte particulière de la part du client.</w:t>
+      </w:r>
+    </w:p>
+    <w:p>
+      <w:pPr>
+        <w:pStyle w:val="Titre2"/>
+      </w:pPr>
+      <w:bookmarkStart w:id="24" w:name="h.hn9fwqusr8bp" w:colFirst="0" w:colLast="0"/>
       <w:bookmarkEnd w:id="24"/>
       <w:r>
-        <w:t>Direction artistique</w:t>
-      </w:r>
-    </w:p>
-    <w:p>
-      <w:r>
-        <w:t>Pas de contrainte particulière de la part du client.</w:t>
-      </w:r>
-    </w:p>
-    <w:p>
-      <w:pPr>
-        <w:pStyle w:val="Titre2"/>
-      </w:pPr>
-      <w:bookmarkStart w:id="25" w:name="h.hn9fwqusr8bp" w:colFirst="0" w:colLast="0"/>
+        <w:t>Idées</w:t>
+      </w:r>
+    </w:p>
+    <w:p>
+      <w:pPr>
+        <w:pStyle w:val="Titre4"/>
+      </w:pPr>
+      <w:bookmarkStart w:id="25" w:name="h.fwln8kbalydy" w:colFirst="0" w:colLast="0"/>
       <w:bookmarkEnd w:id="25"/>
-      <w:r>
-        <w:t>Idées</w:t>
-      </w:r>
-    </w:p>
-    <w:p>
-      <w:pPr>
-        <w:pStyle w:val="Titre4"/>
-      </w:pPr>
-      <w:bookmarkStart w:id="26" w:name="h.fwln8kbalydy" w:colFirst="0" w:colLast="0"/>
-      <w:bookmarkEnd w:id="26"/>
       <w:r>
         <w:t>Flat design</w:t>
       </w:r>
@@ -1271,8 +1349,17 @@
             <w:color w:val="1155CC"/>
             <w:u w:val="single"/>
           </w:rPr>
-          <w:t>Adobe Kolor</w:t>
+          <w:t xml:space="preserve">Adobe </w:t>
         </w:r>
+        <w:proofErr w:type="spellStart"/>
+        <w:r>
+          <w:rPr>
+            <w:color w:val="1155CC"/>
+            <w:u w:val="single"/>
+          </w:rPr>
+          <w:t>Kolor</w:t>
+        </w:r>
+        <w:proofErr w:type="spellEnd"/>
       </w:hyperlink>
       <w:r>
         <w:t xml:space="preserve"> a été requise pour créer la palette de couleur.</w:t>
@@ -1302,8 +1389,8 @@
       <w:pPr>
         <w:pStyle w:val="Titre6"/>
       </w:pPr>
-      <w:bookmarkStart w:id="27" w:name="h.m18v4h2ptdqm" w:colFirst="0" w:colLast="0"/>
-      <w:bookmarkEnd w:id="27"/>
+      <w:bookmarkStart w:id="26" w:name="h.m18v4h2ptdqm" w:colFirst="0" w:colLast="0"/>
+      <w:bookmarkEnd w:id="26"/>
       <w:r>
         <w:rPr>
           <w:noProof/>
@@ -1409,8 +1496,8 @@
       <w:pPr>
         <w:pStyle w:val="Titre6"/>
       </w:pPr>
-      <w:bookmarkStart w:id="28" w:name="h.bh95re8x6ugx" w:colFirst="0" w:colLast="0"/>
-      <w:bookmarkEnd w:id="28"/>
+      <w:bookmarkStart w:id="27" w:name="h.bh95re8x6ugx" w:colFirst="0" w:colLast="0"/>
+      <w:bookmarkEnd w:id="27"/>
       <w:r>
         <w:rPr>
           <w:noProof/>
@@ -1516,8 +1603,8 @@
       <w:pPr>
         <w:pStyle w:val="Titre1"/>
       </w:pPr>
-      <w:bookmarkStart w:id="29" w:name="h.qteqe61yj7xn" w:colFirst="0" w:colLast="0"/>
-      <w:bookmarkEnd w:id="29"/>
+      <w:bookmarkStart w:id="28" w:name="h.qteqe61yj7xn" w:colFirst="0" w:colLast="0"/>
+      <w:bookmarkEnd w:id="28"/>
       <w:r>
         <w:t>Liste des écrans</w:t>
       </w:r>
@@ -1548,8 +1635,21 @@
         <w:ind w:hanging="359"/>
         <w:contextualSpacing/>
       </w:pPr>
-      <w:r>
-        <w:t>Loading : Chargement des assets graphiques et des données trop longues à charger en jeu</w:t>
+      <w:proofErr w:type="spellStart"/>
+      <w:r>
+        <w:t>Loading</w:t>
+      </w:r>
+      <w:proofErr w:type="spellEnd"/>
+      <w:r>
+        <w:t xml:space="preserve"> : Chargement des </w:t>
+      </w:r>
+      <w:proofErr w:type="spellStart"/>
+      <w:r>
+        <w:t>assets</w:t>
+      </w:r>
+      <w:proofErr w:type="spellEnd"/>
+      <w:r>
+        <w:t xml:space="preserve"> graphiques et des données trop longues à charger en jeu</w:t>
       </w:r>
     </w:p>
     <w:p>
@@ -1610,7 +1710,15 @@
         <w:t>Profil : Recueil des informations et statistiques du joueur</w:t>
       </w:r>
       <w:r>
-        <w:t>. Nous avons décidé de fusionner cet écran et l’écran de Customization afin d’avoir un flow de navigation au sein de l’application plus simple et de réunir les informations au même endroit</w:t>
+        <w:t xml:space="preserve">. Nous avons décidé de fusionner cet écran et l’écran de </w:t>
+      </w:r>
+      <w:proofErr w:type="spellStart"/>
+      <w:r>
+        <w:t>Customization</w:t>
+      </w:r>
+      <w:proofErr w:type="spellEnd"/>
+      <w:r>
+        <w:t xml:space="preserve"> afin d’avoir un flow de navigation au sein de l’application plus simple et de réunir les informations au même endroit</w:t>
       </w:r>
     </w:p>
     <w:p>
@@ -1636,12 +1744,14 @@
       <w:r>
         <w:t>Ecran de chargement très simple, mais avec une animation sur les points après le « </w:t>
       </w:r>
+      <w:proofErr w:type="spellStart"/>
       <w:r>
         <w:rPr>
           <w:i/>
         </w:rPr>
         <w:t>Loading</w:t>
       </w:r>
+      <w:proofErr w:type="spellEnd"/>
       <w:r>
         <w:t> » afin de toujours signifier au client que l’application n’as pas crashé et qu’un chargement est en train d’être effectué.</w:t>
       </w:r>
@@ -2290,7 +2400,7 @@
         </w:rPr>
         <w:lastRenderedPageBreak/>
         <w:drawing>
-          <wp:inline distT="0" distB="0" distL="0" distR="0" wp14:anchorId="520E4746" wp14:editId="08D12BDD">
+          <wp:inline distT="0" distB="0" distL="0" distR="0" wp14:anchorId="15669F52" wp14:editId="1CFABF85">
             <wp:extent cx="1892335" cy="3029358"/>
             <wp:effectExtent l="0" t="0" r="0" b="0"/>
             <wp:docPr id="13" name="Image 13" descr="D:\Documents\COURS\LP\PTUT\PICARETE\SOURCES\MOCK UP\Profile.png"/>
@@ -2343,7 +2453,7 @@
           <w:noProof/>
         </w:rPr>
         <w:drawing>
-          <wp:inline distT="0" distB="0" distL="0" distR="0" wp14:anchorId="5B8C722F" wp14:editId="3605580E">
+          <wp:inline distT="0" distB="0" distL="0" distR="0" wp14:anchorId="5A9203AB" wp14:editId="2EA3935C">
             <wp:extent cx="1923802" cy="3019911"/>
             <wp:effectExtent l="0" t="0" r="635" b="0"/>
             <wp:docPr id="27" name="Image 27" descr="C:\Users\Simon\Desktop\Sans-titre-4.png"/>
@@ -2396,7 +2506,7 @@
           <w:noProof/>
         </w:rPr>
         <w:drawing>
-          <wp:inline distT="0" distB="0" distL="0" distR="0" wp14:anchorId="5B778528" wp14:editId="133C4399">
+          <wp:inline distT="0" distB="0" distL="0" distR="0" wp14:anchorId="5458FAE6" wp14:editId="749E3885">
             <wp:extent cx="1916149" cy="3007898"/>
             <wp:effectExtent l="0" t="0" r="8255" b="2540"/>
             <wp:docPr id="26" name="Image 26" descr="C:\Users\Simon\Desktop\Sans-titre-3.png"/>
@@ -2449,47 +2559,29 @@
       <w:pPr>
         <w:pStyle w:val="Titre1"/>
       </w:pPr>
-      <w:bookmarkStart w:id="30" w:name="h.z809wqqztcfi" w:colFirst="0" w:colLast="0"/>
-      <w:bookmarkEnd w:id="30"/>
+      <w:bookmarkStart w:id="29" w:name="h.z809wqqztcfi" w:colFirst="0" w:colLast="0"/>
+      <w:bookmarkEnd w:id="29"/>
       <w:r>
         <w:t>Architecture de l’application</w:t>
       </w:r>
     </w:p>
     <w:p>
       <w:r>
-        <w:t xml:space="preserve">L’application est </w:t>
-      </w:r>
-      <w:r>
-        <w:t>constituée</w:t>
-      </w:r>
-      <w:r>
-        <w:t xml:space="preserve"> d’une couche UI (en bleu) qui va gérer tout ce qui est affichage des informations, du menu, et de la gestion </w:t>
-      </w:r>
-      <w:r>
-        <w:t>des inputs</w:t>
-      </w:r>
-      <w:r>
-        <w:t xml:space="preserve">. La couche Data (en vert) est accessible quasiment depuis toute l’application. Et enfin la partie Game Logics (en jaune) qui sert à faire fonctionner les </w:t>
-      </w:r>
-      <w:r>
-        <w:t>mécaniques</w:t>
-      </w:r>
-      <w:r>
-        <w:t xml:space="preserve"> de jeu. Avec les différentes classes qui vont contenir les éléments de jeu.</w:t>
-      </w:r>
-    </w:p>
-    <w:p>
-      <w:pPr>
-        <w:jc w:val="center"/>
-      </w:pPr>
-      <w:r>
         <w:rPr>
           <w:noProof/>
         </w:rPr>
         <w:drawing>
-          <wp:inline distT="114300" distB="114300" distL="114300" distR="114300" wp14:anchorId="6EC336B7" wp14:editId="5216EDD6">
-            <wp:extent cx="1591294" cy="3542359"/>
-            <wp:effectExtent l="0" t="0" r="9525" b="1270"/>
+          <wp:anchor distT="0" distB="0" distL="114300" distR="114300" simplePos="0" relativeHeight="251662336" behindDoc="0" locked="0" layoutInCell="1" allowOverlap="1" wp14:anchorId="3EEEF392" wp14:editId="7002F117">
+            <wp:simplePos x="0" y="0"/>
+            <wp:positionH relativeFrom="margin">
+              <wp:posOffset>-24130</wp:posOffset>
+            </wp:positionH>
+            <wp:positionV relativeFrom="margin">
+              <wp:posOffset>3669030</wp:posOffset>
+            </wp:positionV>
+            <wp:extent cx="1828800" cy="3870960"/>
+            <wp:effectExtent l="0" t="0" r="0" b="0"/>
+            <wp:wrapSquare wrapText="bothSides"/>
             <wp:docPr id="1" name="image02.jpg"/>
             <wp:cNvGraphicFramePr/>
             <a:graphic xmlns:a="http://schemas.openxmlformats.org/drawingml/2006/main">
@@ -2500,7 +2592,13 @@
                     <pic:cNvPicPr preferRelativeResize="0"/>
                   </pic:nvPicPr>
                   <pic:blipFill>
-                    <a:blip r:embed="rId34"/>
+                    <a:blip r:embed="rId34">
+                      <a:extLst>
+                        <a:ext uri="{28A0092B-C50C-407E-A947-70E740481C1C}">
+                          <a14:useLocalDpi xmlns:a14="http://schemas.microsoft.com/office/drawing/2010/main" val="0"/>
+                        </a:ext>
+                      </a:extLst>
+                    </a:blip>
                     <a:srcRect/>
                     <a:stretch>
                       <a:fillRect/>
@@ -2509,7 +2607,7 @@
                   <pic:spPr>
                     <a:xfrm>
                       <a:off x="0" y="0"/>
-                      <a:ext cx="1595438" cy="3551583"/>
+                      <a:ext cx="1828800" cy="3870960"/>
                     </a:xfrm>
                     <a:prstGeom prst="rect">
                       <a:avLst/>
@@ -2519,11 +2617,160 @@
                 </pic:pic>
               </a:graphicData>
             </a:graphic>
-          </wp:inline>
+            <wp14:sizeRelH relativeFrom="margin">
+              <wp14:pctWidth>0</wp14:pctWidth>
+            </wp14:sizeRelH>
+            <wp14:sizeRelV relativeFrom="margin">
+              <wp14:pctHeight>0</wp14:pctHeight>
+            </wp14:sizeRelV>
+          </wp:anchor>
         </w:drawing>
       </w:r>
-      <w:bookmarkStart w:id="31" w:name="h.2a8cz8x9ozhj" w:colFirst="0" w:colLast="0"/>
+      <w:r>
+        <w:t xml:space="preserve">L’application est </w:t>
+      </w:r>
+      <w:r>
+        <w:t>constituée</w:t>
+      </w:r>
+      <w:r>
+        <w:t xml:space="preserve"> d’une couche UI (en bleu) qui va gérer tout ce qui est affichage des informations, du menu, et de la gestion </w:t>
+      </w:r>
+      <w:r>
+        <w:t>des inputs</w:t>
+      </w:r>
+      <w:r>
+        <w:t xml:space="preserve">. La couche Data (en vert) est accessible quasiment depuis toute l’application. Et enfin la partie Game </w:t>
+      </w:r>
+      <w:proofErr w:type="spellStart"/>
+      <w:r>
+        <w:t>Logics</w:t>
+      </w:r>
+      <w:proofErr w:type="spellEnd"/>
+      <w:r>
+        <w:t xml:space="preserve"> (en jaune) qui sert à faire fonctionner les </w:t>
+      </w:r>
+      <w:r>
+        <w:t>mécaniques</w:t>
+      </w:r>
+      <w:r>
+        <w:t xml:space="preserve"> de jeu. Avec les différentes classes qui vont contenir les éléments de jeu.</w:t>
+      </w:r>
+      <w:bookmarkStart w:id="30" w:name="h.2a8cz8x9ozhj" w:colFirst="0" w:colLast="0"/>
+      <w:bookmarkEnd w:id="30"/>
+    </w:p>
+    <w:p>
+      <w:pPr>
+        <w:pStyle w:val="Titre1"/>
+      </w:pPr>
+      <w:r>
+        <w:t>Design pattern et théorie</w:t>
+      </w:r>
+    </w:p>
+    <w:p>
+      <w:r>
+        <w:t>Lors de la phase de conception de l’application, nous avons décidé d’utiliser des design patterns et des concepts indispensables de l’objet afin de nous faciliter la tâche. Nous avons utilisé :</w:t>
+      </w:r>
+    </w:p>
+    <w:p>
+      <w:pPr>
+        <w:pStyle w:val="Paragraphedeliste"/>
+        <w:numPr>
+          <w:ilvl w:val="0"/>
+          <w:numId w:val="3"/>
+        </w:numPr>
+      </w:pPr>
+      <w:r>
+        <w:rPr>
+          <w:b/>
+        </w:rPr>
+        <w:t>Design pattern Stratégie</w:t>
+      </w:r>
+      <w:r>
+        <w:t> : Grâce à l’utilisation du polymorphisme pour les éléme</w:t>
+      </w:r>
+      <w:bookmarkStart w:id="31" w:name="_GoBack"/>
       <w:bookmarkEnd w:id="31"/>
+      <w:r>
+        <w:t>nts de jeux ayant une forte similitude, comme les IA ou la construction des modes de jeu.</w:t>
+      </w:r>
+    </w:p>
+    <w:p>
+      <w:pPr>
+        <w:pStyle w:val="Paragraphedeliste"/>
+        <w:numPr>
+          <w:ilvl w:val="0"/>
+          <w:numId w:val="3"/>
+        </w:numPr>
+      </w:pPr>
+      <w:r>
+        <w:rPr>
+          <w:b/>
+        </w:rPr>
+        <w:t xml:space="preserve">Les </w:t>
+      </w:r>
+      <w:proofErr w:type="spellStart"/>
+      <w:r>
+        <w:rPr>
+          <w:b/>
+        </w:rPr>
+        <w:t>factory</w:t>
+      </w:r>
+      <w:proofErr w:type="spellEnd"/>
+      <w:r>
+        <w:t xml:space="preserve"> : Très en lien avec le design pattern stratégie, il nous a permis de délivrer toujours la bonne stratégie en fonction des paramètres en entré de la </w:t>
+      </w:r>
+      <w:proofErr w:type="spellStart"/>
+      <w:r>
+        <w:t>factory</w:t>
+      </w:r>
+      <w:proofErr w:type="spellEnd"/>
+      <w:r>
+        <w:t>.</w:t>
+      </w:r>
+    </w:p>
+    <w:p>
+      <w:pPr>
+        <w:pStyle w:val="Paragraphedeliste"/>
+        <w:numPr>
+          <w:ilvl w:val="0"/>
+          <w:numId w:val="3"/>
+        </w:numPr>
+      </w:pPr>
+      <w:r>
+        <w:rPr>
+          <w:b/>
+        </w:rPr>
+        <w:t>Le MVC</w:t>
+      </w:r>
+      <w:r>
+        <w:t xml:space="preserve"> : Le classique design Model, Vue, </w:t>
+      </w:r>
+      <w:proofErr w:type="spellStart"/>
+      <w:r>
+        <w:t>Controlleur</w:t>
+      </w:r>
+      <w:proofErr w:type="spellEnd"/>
+      <w:r>
+        <w:t>. Il permet une séparation des données afin de garder une certaine indépendance des composants. Et une séparation logique du code.</w:t>
+      </w:r>
+    </w:p>
+    <w:p>
+      <w:pPr>
+        <w:pStyle w:val="Paragraphedeliste"/>
+        <w:numPr>
+          <w:ilvl w:val="0"/>
+          <w:numId w:val="3"/>
+        </w:numPr>
+      </w:pPr>
+      <w:r>
+        <w:rPr>
+          <w:b/>
+        </w:rPr>
+        <w:t>Observer</w:t>
+      </w:r>
+      <w:r>
+        <w:t> : Il nous a été très utile pour faire remonter des évènements dans l’architecture complexe du jeu. Chacun écoutant l’autre afin de se faire passer les différents messages de fonctionnement du jeu (Click, Nouveau joueur, Jeu terminé, …)</w:t>
+      </w:r>
     </w:p>
     <w:p>
       <w:pPr>
@@ -2555,10 +2802,18 @@
         <w:t xml:space="preserve"> pour que l’expérience de jeu puisse se renouveler, au fur et à mesure des niveaux, que les IA apprennent à jouer</w:t>
       </w:r>
       <w:r>
-        <w:t xml:space="preserve"> avec les nouveaux éléments de G</w:t>
-      </w:r>
-      <w:r>
-        <w:t>ameplay.</w:t>
+        <w:t xml:space="preserve"> avec les nouveaux éléments de </w:t>
+      </w:r>
+      <w:proofErr w:type="spellStart"/>
+      <w:r>
+        <w:t>G</w:t>
+      </w:r>
+      <w:r>
+        <w:t>ameplay</w:t>
+      </w:r>
+      <w:proofErr w:type="spellEnd"/>
+      <w:r>
+        <w:t>.</w:t>
       </w:r>
     </w:p>
     <w:p>
@@ -2689,7 +2944,7 @@
           <w:rPr>
             <w:noProof/>
           </w:rPr>
-          <w:t>10</w:t>
+          <w:t>9</w:t>
         </w:r>
         <w:r>
           <w:fldChar w:fldCharType="end"/>
@@ -2702,8 +2957,13 @@
       <w:pStyle w:val="Pieddepage"/>
       <w:jc w:val="center"/>
     </w:pPr>
+    <w:proofErr w:type="spellStart"/>
     <w:r>
-      <w:t>Ronot Olivia | Jacquemin Simon</w:t>
+      <w:t>Ronot</w:t>
+    </w:r>
+    <w:proofErr w:type="spellEnd"/>
+    <w:r>
+      <w:t xml:space="preserve"> Olivia | Jacquemin Simon</w:t>
     </w:r>
   </w:p>
 </w:ftr>
@@ -2760,8 +3020,13 @@
             <w:t>Dossier final</w:t>
           </w:r>
           <w:r>
-            <w:t xml:space="preserve"> – Picarete</w:t>
+            <w:t xml:space="preserve"> – </w:t>
           </w:r>
+          <w:proofErr w:type="spellStart"/>
+          <w:r>
+            <w:t>Picarete</w:t>
+          </w:r>
+          <w:proofErr w:type="spellEnd"/>
         </w:p>
       </w:tc>
       <w:tc>
@@ -3019,11 +3284,127 @@
       </w:rPr>
     </w:lvl>
   </w:abstractNum>
+  <w:abstractNum w:abstractNumId="2">
+    <w:nsid w:val="51B9605F"/>
+    <w:multiLevelType w:val="hybridMultilevel"/>
+    <w:tmpl w:val="E1483950"/>
+    <w:lvl w:ilvl="0" w:tplc="040C0001">
+      <w:start w:val="1"/>
+      <w:numFmt w:val="bullet"/>
+      <w:lvlText w:val=""/>
+      <w:lvlJc w:val="left"/>
+      <w:pPr>
+        <w:ind w:left="720" w:hanging="360"/>
+      </w:pPr>
+      <w:rPr>
+        <w:rFonts w:ascii="Symbol" w:hAnsi="Symbol" w:hint="default"/>
+      </w:rPr>
+    </w:lvl>
+    <w:lvl w:ilvl="1" w:tplc="040C0003" w:tentative="1">
+      <w:start w:val="1"/>
+      <w:numFmt w:val="bullet"/>
+      <w:lvlText w:val="o"/>
+      <w:lvlJc w:val="left"/>
+      <w:pPr>
+        <w:ind w:left="1440" w:hanging="360"/>
+      </w:pPr>
+      <w:rPr>
+        <w:rFonts w:ascii="Courier New" w:hAnsi="Courier New" w:cs="Courier New" w:hint="default"/>
+      </w:rPr>
+    </w:lvl>
+    <w:lvl w:ilvl="2" w:tplc="040C0005" w:tentative="1">
+      <w:start w:val="1"/>
+      <w:numFmt w:val="bullet"/>
+      <w:lvlText w:val=""/>
+      <w:lvlJc w:val="left"/>
+      <w:pPr>
+        <w:ind w:left="2160" w:hanging="360"/>
+      </w:pPr>
+      <w:rPr>
+        <w:rFonts w:ascii="Wingdings" w:hAnsi="Wingdings" w:hint="default"/>
+      </w:rPr>
+    </w:lvl>
+    <w:lvl w:ilvl="3" w:tplc="040C0001" w:tentative="1">
+      <w:start w:val="1"/>
+      <w:numFmt w:val="bullet"/>
+      <w:lvlText w:val=""/>
+      <w:lvlJc w:val="left"/>
+      <w:pPr>
+        <w:ind w:left="2880" w:hanging="360"/>
+      </w:pPr>
+      <w:rPr>
+        <w:rFonts w:ascii="Symbol" w:hAnsi="Symbol" w:hint="default"/>
+      </w:rPr>
+    </w:lvl>
+    <w:lvl w:ilvl="4" w:tplc="040C0003" w:tentative="1">
+      <w:start w:val="1"/>
+      <w:numFmt w:val="bullet"/>
+      <w:lvlText w:val="o"/>
+      <w:lvlJc w:val="left"/>
+      <w:pPr>
+        <w:ind w:left="3600" w:hanging="360"/>
+      </w:pPr>
+      <w:rPr>
+        <w:rFonts w:ascii="Courier New" w:hAnsi="Courier New" w:cs="Courier New" w:hint="default"/>
+      </w:rPr>
+    </w:lvl>
+    <w:lvl w:ilvl="5" w:tplc="040C0005" w:tentative="1">
+      <w:start w:val="1"/>
+      <w:numFmt w:val="bullet"/>
+      <w:lvlText w:val=""/>
+      <w:lvlJc w:val="left"/>
+      <w:pPr>
+        <w:ind w:left="4320" w:hanging="360"/>
+      </w:pPr>
+      <w:rPr>
+        <w:rFonts w:ascii="Wingdings" w:hAnsi="Wingdings" w:hint="default"/>
+      </w:rPr>
+    </w:lvl>
+    <w:lvl w:ilvl="6" w:tplc="040C0001" w:tentative="1">
+      <w:start w:val="1"/>
+      <w:numFmt w:val="bullet"/>
+      <w:lvlText w:val=""/>
+      <w:lvlJc w:val="left"/>
+      <w:pPr>
+        <w:ind w:left="5040" w:hanging="360"/>
+      </w:pPr>
+      <w:rPr>
+        <w:rFonts w:ascii="Symbol" w:hAnsi="Symbol" w:hint="default"/>
+      </w:rPr>
+    </w:lvl>
+    <w:lvl w:ilvl="7" w:tplc="040C0003" w:tentative="1">
+      <w:start w:val="1"/>
+      <w:numFmt w:val="bullet"/>
+      <w:lvlText w:val="o"/>
+      <w:lvlJc w:val="left"/>
+      <w:pPr>
+        <w:ind w:left="5760" w:hanging="360"/>
+      </w:pPr>
+      <w:rPr>
+        <w:rFonts w:ascii="Courier New" w:hAnsi="Courier New" w:cs="Courier New" w:hint="default"/>
+      </w:rPr>
+    </w:lvl>
+    <w:lvl w:ilvl="8" w:tplc="040C0005" w:tentative="1">
+      <w:start w:val="1"/>
+      <w:numFmt w:val="bullet"/>
+      <w:lvlText w:val=""/>
+      <w:lvlJc w:val="left"/>
+      <w:pPr>
+        <w:ind w:left="6480" w:hanging="360"/>
+      </w:pPr>
+      <w:rPr>
+        <w:rFonts w:ascii="Wingdings" w:hAnsi="Wingdings" w:hint="default"/>
+      </w:rPr>
+    </w:lvl>
+  </w:abstractNum>
   <w:num w:numId="1">
     <w:abstractNumId w:val="0"/>
   </w:num>
   <w:num w:numId="2">
     <w:abstractNumId w:val="1"/>
+  </w:num>
+  <w:num w:numId="3">
+    <w:abstractNumId w:val="2"/>
   </w:num>
 </w:numbering>
 </file>

</xml_diff>

<commit_message>
Fix some bug, add final version of documentation
</commit_message>
<xml_diff>
--- a/SOURCES/RAPPORTS/Picarete - Dossier_final.docx
+++ b/SOURCES/RAPPORTS/Picarete - Dossier_final.docx
@@ -52,6 +52,7 @@
                 <w:dataBinding w:prefixMappings="xmlns:ns0='http://schemas.openxmlformats.org/officeDocument/2006/extended-properties'" w:xpath="/ns0:Properties[1]/ns0:Company[1]" w:storeItemID="{6668398D-A668-4E3E-A5EB-62B293D839F1}"/>
                 <w:text/>
               </w:sdtPr>
+              <w:sdtEndPr/>
               <w:sdtContent>
                 <w:tc>
                   <w:tcPr>
@@ -98,6 +99,7 @@
                 <w:dataBinding w:prefixMappings="xmlns:ns0='http://schemas.openxmlformats.org/package/2006/metadata/core-properties' xmlns:ns1='http://purl.org/dc/elements/1.1/'" w:xpath="/ns0:coreProperties[1]/ns1:title[1]" w:storeItemID="{6C3C8BC8-F283-45AE-878A-BAB7291924A1}"/>
                 <w:text/>
               </w:sdtPr>
+              <w:sdtEndPr/>
               <w:sdtContent>
                 <w:tc>
                   <w:tcPr>
@@ -150,6 +152,7 @@
                 <w:dataBinding w:prefixMappings="xmlns:ns0='http://schemas.openxmlformats.org/package/2006/metadata/core-properties' xmlns:ns1='http://purl.org/dc/elements/1.1/'" w:xpath="/ns0:coreProperties[1]/ns1:subject[1]" w:storeItemID="{6C3C8BC8-F283-45AE-878A-BAB7291924A1}"/>
                 <w:text/>
               </w:sdtPr>
+              <w:sdtEndPr/>
               <w:sdtContent>
                 <w:tc>
                   <w:tcPr>
@@ -219,6 +222,7 @@
                 <w:dataBinding w:prefixMappings="xmlns:ns0='http://schemas.openxmlformats.org/package/2006/metadata/core-properties' xmlns:ns1='http://purl.org/dc/elements/1.1/'" w:xpath="/ns0:coreProperties[1]/ns1:creator[1]" w:storeItemID="{6C3C8BC8-F283-45AE-878A-BAB7291924A1}"/>
                 <w:text/>
               </w:sdtPr>
+              <w:sdtEndPr/>
               <w:sdtContent>
                 <w:tc>
                   <w:tcPr>
@@ -291,6 +295,7 @@
                   <w:calendar w:val="gregorian"/>
                 </w:date>
               </w:sdtPr>
+              <w:sdtEndPr/>
               <w:sdtContent>
                 <w:tc>
                   <w:tcPr>
@@ -335,12 +340,10 @@
               <w:sdtPr>
                 <w:alias w:val="Résumé"/>
                 <w:id w:val="8276291"/>
-                <w:placeholder>
-                  <w:docPart w:val="D5ED4C2B2FD64C79B2A4FD01F48CF7BA"/>
-                </w:placeholder>
                 <w:dataBinding w:prefixMappings="xmlns:ns0='http://schemas.microsoft.com/office/2006/coverPageProps'" w:xpath="/ns0:CoverPageProperties[1]/ns0:Abstract[1]" w:storeItemID="{55AF091B-3C7A-41E3-B477-F2FDAA23CFDA}"/>
                 <w:text/>
               </w:sdtPr>
+              <w:sdtEndPr/>
               <w:sdtContent>
                 <w:tc>
                   <w:tcPr>
@@ -351,7 +354,28 @@
                       <w:pStyle w:val="Sansinterligne"/>
                     </w:pPr>
                     <w:r>
-                      <w:t>Dossier de réalisation de Picarete. Un jeu mathématique développé avec l’idée et le soutiens de Mr Eric Duchène, de l’association Math à Modeler.</w:t>
+                      <w:t>Dossier de réalisation du projet</w:t>
+                    </w:r>
+                    <w:r>
+                      <w:t xml:space="preserve"> Picarete. Un jeu mathématique développé </w:t>
+                    </w:r>
+                    <w:r>
+                      <w:t xml:space="preserve">sur une </w:t>
+                    </w:r>
+                    <w:r>
+                      <w:t xml:space="preserve">idée et </w:t>
+                    </w:r>
+                    <w:r>
+                      <w:t xml:space="preserve">avec le </w:t>
+                    </w:r>
+                    <w:r>
+                      <w:t>soutiens de Mr Eric Duchène, de l’association Math à Modeler</w:t>
+                    </w:r>
+                    <w:r>
+                      <w:t xml:space="preserve"> et Lionel Buathier, professeur à l’IUT Informatique Lyon 1 de Bourg-en-Bresse</w:t>
+                    </w:r>
+                    <w:r>
+                      <w:t>.</w:t>
                     </w:r>
                   </w:p>
                 </w:tc>
@@ -382,14 +406,9 @@
     </w:sdt>
     <w:sdt>
       <w:sdtPr>
-        <w:id w:val="-2064941271"/>
-        <w:docPartObj>
-          <w:docPartGallery w:val="Table of Contents"/>
-          <w:docPartUnique/>
-        </w:docPartObj>
-      </w:sdtPr>
-      <w:sdtEndPr>
         <w:rPr>
+          <w:b w:val="0"/>
+          <w:bCs w:val="0"/>
           <w:caps w:val="0"/>
           <w:color w:val="auto"/>
           <w:spacing w:val="0"/>
@@ -397,7 +416,13 @@
           <w:szCs w:val="20"/>
           <w:lang w:bidi="ar-SA"/>
         </w:rPr>
-      </w:sdtEndPr>
+        <w:id w:val="-2064941271"/>
+        <w:docPartObj>
+          <w:docPartGallery w:val="Table of Contents"/>
+          <w:docPartUnique/>
+        </w:docPartObj>
+      </w:sdtPr>
+      <w:sdtEndPr/>
       <w:sdtContent>
         <w:p>
           <w:pPr>
@@ -3406,10 +3431,10 @@
         <w:t xml:space="preserve">. Association qui </w:t>
       </w:r>
       <w:r>
-        <w:t>promouvoir</w:t>
-      </w:r>
-      <w:r>
-        <w:t xml:space="preserve"> de façon ludique l’apprentissage des mathématiques dans les jeux. </w:t>
+        <w:t>fait la promotion de façon ludique de l’</w:t>
+      </w:r>
+      <w:r>
+        <w:t xml:space="preserve">apprentissage des mathématiques. </w:t>
       </w:r>
     </w:p>
     <w:p>
@@ -3504,7 +3529,10 @@
       <w:bookmarkStart w:id="10" w:name="_Toc410838691"/>
       <w:bookmarkEnd w:id="9"/>
       <w:r>
-        <w:t>Règles de base</w:t>
+        <w:t>Règle</w:t>
+      </w:r>
+      <w:r>
+        <w:t xml:space="preserve"> de base</w:t>
       </w:r>
       <w:bookmarkEnd w:id="10"/>
     </w:p>
@@ -3531,7 +3559,13 @@
         <w:t>Arête</w:t>
       </w:r>
       <w:r>
-        <w:t xml:space="preserve"> est un jeu à deux joueurs, dont le principe est somme toute très simple: Le but du jeu est de capturer les carrés blancs, pour cela, à chaque tour de jeu le joueur choisit une arête grise, qu'il transforme ainsi en arête de couleur, si par cette action un carré a ses quatre cotés colorés, alors ce dernier est capturé. On marque un point à chaque fois que l'on capture un carré.</w:t>
+        <w:t xml:space="preserve"> est un jeu à deux joueurs, dont le principe est somme toute très simple: Le but du jeu est de capturer les carrés blancs, pour cela, à chaque tour de jeu le joueur choisit une arête grise, qu'il transforme ainsi en arête de couleur, si par cette action un carré a ses quatre cotés colorés, alors ce dernier est capturé. On ma</w:t>
+      </w:r>
+      <w:r>
+        <w:t>rque un point à chaque fois qu’il</w:t>
+      </w:r>
+      <w:r>
+        <w:t xml:space="preserve"> capture un carré.</w:t>
       </w:r>
     </w:p>
     <w:p>
@@ -3688,13 +3722,13 @@
           <w:noProof/>
         </w:rPr>
         <w:drawing>
-          <wp:anchor distT="0" distB="0" distL="114300" distR="114300" simplePos="0" relativeHeight="251661312" behindDoc="0" locked="0" layoutInCell="1" allowOverlap="1" wp14:anchorId="08A9010F" wp14:editId="569A4941">
+          <wp:anchor distT="0" distB="0" distL="114300" distR="114300" simplePos="0" relativeHeight="251661312" behindDoc="0" locked="0" layoutInCell="1" allowOverlap="1" wp14:anchorId="4E252A0D" wp14:editId="02CB093F">
             <wp:simplePos x="0" y="0"/>
             <wp:positionH relativeFrom="margin">
               <wp:posOffset>-6350</wp:posOffset>
             </wp:positionH>
             <wp:positionV relativeFrom="margin">
-              <wp:posOffset>1667510</wp:posOffset>
+              <wp:posOffset>487045</wp:posOffset>
             </wp:positionV>
             <wp:extent cx="752475" cy="742950"/>
             <wp:effectExtent l="0" t="0" r="0" b="0"/>
@@ -3744,7 +3778,13 @@
         <w:t>Framework</w:t>
       </w:r>
       <w:r>
-        <w:t xml:space="preserve"> n’as été </w:t>
+        <w:t xml:space="preserve"> </w:t>
+      </w:r>
+      <w:r>
+        <w:t>n’a</w:t>
+      </w:r>
+      <w:r>
+        <w:t xml:space="preserve"> été </w:t>
       </w:r>
       <w:r>
         <w:t>choisi</w:t>
@@ -3753,7 +3793,13 @@
         <w:t xml:space="preserve"> pour ce projet</w:t>
       </w:r>
       <w:r>
-        <w:t xml:space="preserve">. Pour la programmation, nous sommes partis sur </w:t>
+        <w:t>. Pour la p</w:t>
+      </w:r>
+      <w:r>
+        <w:t>rogrammation, nous sommes partit</w:t>
+      </w:r>
+      <w:r>
+        <w:t xml:space="preserve"> sur </w:t>
       </w:r>
       <w:r>
         <w:rPr>
@@ -3762,7 +3808,10 @@
         <w:t>Android Studio</w:t>
       </w:r>
       <w:r>
-        <w:t xml:space="preserve"> pour ces diverses </w:t>
+        <w:t xml:space="preserve"> pour s</w:t>
+      </w:r>
+      <w:r>
+        <w:t xml:space="preserve">es diverses </w:t>
       </w:r>
       <w:r>
         <w:t>fonctionnalités</w:t>
@@ -3774,7 +3823,13 @@
         <w:t>développement</w:t>
       </w:r>
       <w:r>
-        <w:t xml:space="preserve"> Android.</w:t>
+        <w:t xml:space="preserve"> Android</w:t>
+      </w:r>
+      <w:r>
+        <w:t xml:space="preserve"> et mobile</w:t>
+      </w:r>
+      <w:r>
+        <w:t>.</w:t>
       </w:r>
       <w:r>
         <w:rPr>
@@ -3785,11 +3840,6 @@
     </w:p>
     <w:p>
       <w:pPr>
-        <w:jc w:val="center"/>
-      </w:pPr>
-    </w:p>
-    <w:p>
-      <w:pPr>
         <w:pStyle w:val="Titre2"/>
       </w:pPr>
       <w:bookmarkStart w:id="19" w:name="h.z7h2chwo4eb2" w:colFirst="0" w:colLast="0"/>
@@ -3825,7 +3875,19 @@
     </w:p>
     <w:p>
       <w:r>
-        <w:t>Nous n’avons pas eu de gros problème sur ce projet. Malgré tout, si nous devions identifier quelques points problématiques, nous pouvons parler des difficultés matérielles, et de la partie de liaisons des modules.</w:t>
+        <w:t>Nous n’avons pas eu de gros problème sur ce projet. Malgré tout, si nous devions identifier quelques poi</w:t>
+      </w:r>
+      <w:r>
+        <w:t>nts problématiques, nous pourrions</w:t>
+      </w:r>
+      <w:r>
+        <w:t xml:space="preserve"> pa</w:t>
+      </w:r>
+      <w:r>
+        <w:t>rler des difficultés matériel</w:t>
+      </w:r>
+      <w:r>
+        <w:t>, et de la partie de liaisons des modules.</w:t>
       </w:r>
     </w:p>
     <w:p>
@@ -3840,13 +3902,22 @@
     </w:p>
     <w:p>
       <w:r>
-        <w:t>Nous nous sommes rendu compte, heureusement assez tôt, que nous n’avions pas forcément les mêmes versions des logiciels et que rien n’était configuré (Ni Android Studio, ni le répertoire Git). Nous donc dut faire des mises à jours afin d’arriver à travailler sur des outils stables.</w:t>
+        <w:t xml:space="preserve">Nous nous sommes rendu compte, heureusement assez tôt, que nous n’avions pas forcément les mêmes versions des logiciels et que rien n’était configuré (Ni Android Studio, ni le répertoire Git). Nous </w:t>
+      </w:r>
+      <w:r>
+        <w:t xml:space="preserve">avons </w:t>
+      </w:r>
+      <w:r>
+        <w:t>donc dut faire des mises à jours afin d’arriver à travailler sur des outils stables.</w:t>
       </w:r>
     </w:p>
     <w:p>
       <w:r>
         <w:t>Toutes ces manipulations ont étés faites durant la phase de pré-production. Cela nous a permis d’éviter de devoir attendre avant de commencer la réalisation. Mais cela aurait pu nous faire perdre un temps précieux (Au moins 1,5 jours de développement sur machine)</w:t>
       </w:r>
+      <w:r>
+        <w:t>.</w:t>
+      </w:r>
     </w:p>
     <w:p>
       <w:pPr>
@@ -3876,7 +3947,13 @@
     </w:p>
     <w:p>
       <w:r>
-        <w:t>Nous nous sommes donc repris très vite et des solutions ont été trouvées parce que nous avons travaillé en collaboration</w:t>
+        <w:t xml:space="preserve">Nous nous sommes donc repris très vite et des solutions ont été trouvées </w:t>
+      </w:r>
+      <w:r>
+        <w:t>grâce à un travail constant</w:t>
+      </w:r>
+      <w:r>
+        <w:t xml:space="preserve"> en collaboration</w:t>
       </w:r>
       <w:r>
         <w:t>, avec une bonne écoute et compréhension des problème</w:t>
@@ -3885,7 +3962,10 @@
         <w:t>s</w:t>
       </w:r>
       <w:r>
-        <w:t xml:space="preserve"> de chacun</w:t>
+        <w:t xml:space="preserve"> de </w:t>
+      </w:r>
+      <w:r>
+        <w:t>l’autre</w:t>
       </w:r>
       <w:r>
         <w:t xml:space="preserve">. </w:t>
@@ -4080,7 +4160,19 @@
     </w:p>
     <w:p>
       <w:r>
-        <w:t xml:space="preserve">Nous sommes partit sur un système de profile utilisateur afin de fidéliser l’utilisateur. Il reçoit des récompenses au fur et à mesure du jeu (Mode de jeu, IA, éléments de jeu, …). </w:t>
+        <w:t xml:space="preserve">Nous sommes </w:t>
+      </w:r>
+      <w:r>
+        <w:t>partit sur un système de profil</w:t>
+      </w:r>
+      <w:r>
+        <w:t xml:space="preserve"> utilisateur afin de fidéliser l’utilisateur. Il reçoit des récompenses au fur et à mesure du jeu (Mod</w:t>
+      </w:r>
+      <w:r>
+        <w:t>e de jeu, IA, éléments de jeu, titre</w:t>
+      </w:r>
+      <w:r>
+        <w:t xml:space="preserve">). </w:t>
       </w:r>
     </w:p>
     <w:p>
@@ -4111,7 +4203,13 @@
     </w:p>
     <w:p>
       <w:r>
-        <w:t>Nous sommes donc partit sur une application de type jeu ou c</w:t>
+        <w:t>Nous sommes donc partit su</w:t>
+      </w:r>
+      <w:r>
+        <w:t>r une application de type jeu où</w:t>
+      </w:r>
+      <w:r>
+        <w:t xml:space="preserve"> c</w:t>
       </w:r>
       <w:r>
         <w:t>hacun joue à son tour. L</w:t>
@@ -4191,7 +4289,19 @@
         <w:rPr>
           <w:i/>
         </w:rPr>
-        <w:t>Le deux joueurs ont la même interface, mais elle change de couleur</w:t>
+        <w:t>Le</w:t>
+      </w:r>
+      <w:r>
+        <w:rPr>
+          <w:i/>
+        </w:rPr>
+        <w:t>s</w:t>
+      </w:r>
+      <w:r>
+        <w:rPr>
+          <w:i/>
+        </w:rPr>
+        <w:t xml:space="preserve"> deux joueurs ont la même interface, mais elle change de couleur</w:t>
       </w:r>
     </w:p>
     <w:p>
@@ -4260,7 +4370,13 @@
         <w:t>prend</w:t>
       </w:r>
       <w:r>
-        <w:t xml:space="preserve"> une arrête qui ne permet pas au joueur de faire un carré au tour prochain.</w:t>
+        <w:t xml:space="preserve"> une arrête qui ne permet pas au joueur de </w:t>
+      </w:r>
+      <w:r>
+        <w:t xml:space="preserve">prendre </w:t>
+      </w:r>
+      <w:r>
+        <w:t xml:space="preserve"> un carré au tour prochain.</w:t>
       </w:r>
     </w:p>
     <w:p>
@@ -4371,7 +4487,16 @@
         <w:t xml:space="preserve"> quel coup est le mieux à jouer. </w:t>
       </w:r>
       <w:r>
-        <w:t xml:space="preserve">Grâce à Mr Eric Duchène, nous sommes partit sur un algorithme de type Monte Carlo Tree Search. Ce qui permet à l’IA de s’adapter </w:t>
+        <w:t xml:space="preserve">Grâce à Mr Eric Duchène, nous sommes partit sur un algorithme de type </w:t>
+      </w:r>
+      <w:r>
+        <w:rPr>
+          <w:i/>
+        </w:rPr>
+        <w:t>Monte Carlo Tree Search</w:t>
+      </w:r>
+      <w:r>
+        <w:t xml:space="preserve">. Ce qui permet à l’IA de s’adapter </w:t>
       </w:r>
       <w:r>
         <w:t>aux différents modes</w:t>
@@ -4394,7 +4519,10 @@
     </w:p>
     <w:p>
       <w:r>
-        <w:t xml:space="preserve">Uniquement sur le même écran pour des </w:t>
+        <w:t>Le multi-joueurs se déroule u</w:t>
+      </w:r>
+      <w:r>
+        <w:t xml:space="preserve">niquement sur le même écran pour des </w:t>
       </w:r>
       <w:r>
         <w:t>raisons</w:t>
@@ -4442,7 +4570,13 @@
     </w:p>
     <w:p>
       <w:r>
-        <w:t>Sur certaines arrêtes se trouve un malus de points. C’est le premier joueur qui utilise l’arrête qui perd un certain nombre de point en fonction du nombre de carré fermé en même temps.</w:t>
+        <w:t>Sur certaines arrête</w:t>
+      </w:r>
+      <w:r>
+        <w:t>s</w:t>
+      </w:r>
+      <w:r>
+        <w:t xml:space="preserve"> se trouve un malus de points. C’est le premier joueur qui utilise l’arrête qui perd un certain nombre de point en fonction du nombre de carré fermé en même temps.</w:t>
       </w:r>
     </w:p>
     <w:p>
@@ -4459,7 +4593,13 @@
     </w:p>
     <w:p>
       <w:r>
-        <w:t>Sur certain carré se trouve un malus de points. C’est le premier joueur qui fermer le carré qui perd un certain nombre de point.</w:t>
+        <w:t xml:space="preserve">Sur </w:t>
+      </w:r>
+      <w:r>
+        <w:t>certains carrés</w:t>
+      </w:r>
+      <w:r>
+        <w:t xml:space="preserve"> se trouve un malus de points. C’est le premier joueur qui fermer le carré qui perd un certain nombre de point.</w:t>
       </w:r>
     </w:p>
     <w:p>
@@ -4476,7 +4616,13 @@
     </w:p>
     <w:p>
       <w:r>
-        <w:t>Sur certaines arrêtes se trouve un bonus de points. C’est le premier joueur qui arrive à utiliser l’arrête qui gagne le bonus de point en fonction du nombre de carré fermé en même temps.</w:t>
+        <w:t>Sur certaines arrête</w:t>
+      </w:r>
+      <w:r>
+        <w:t>s</w:t>
+      </w:r>
+      <w:r>
+        <w:t xml:space="preserve"> se trouve un bonus de points. C’est le premier joueur qui arrive à utiliser l’arrête qui gagne le bonus de point en fonction du nombre de carré fermé en même temps.</w:t>
       </w:r>
     </w:p>
     <w:p>
@@ -4493,7 +4639,13 @@
     </w:p>
     <w:p>
       <w:r>
-        <w:t>Sur certain carré se trouve un bonus de points. C’est le premier joueur qui arrive à fermer le carré qui gagne le bonus de point.</w:t>
+        <w:t xml:space="preserve">Sur </w:t>
+      </w:r>
+      <w:r>
+        <w:t>certains carrés</w:t>
+      </w:r>
+      <w:r>
+        <w:t xml:space="preserve"> se trouve un bonus de points. C’est le premier joueur qui arrive à fermer le carré qui gagne le bonus de point.</w:t>
       </w:r>
     </w:p>
     <w:p>
@@ -4580,7 +4732,13 @@
         <w:t xml:space="preserve"> de couleur, avec des couleurs simples e</w:t>
       </w:r>
       <w:r>
-        <w:t>t presque fade. L’utilisation d’</w:t>
+        <w:t>t presque fade</w:t>
+      </w:r>
+      <w:r>
+        <w:t>s</w:t>
+      </w:r>
+      <w:r>
+        <w:t>. L’utilisation d’</w:t>
       </w:r>
       <w:hyperlink r:id="rId17">
         <w:r>
@@ -5105,10 +5263,10 @@
           <w:noProof/>
         </w:rPr>
         <w:drawing>
-          <wp:inline distT="0" distB="0" distL="0" distR="0" wp14:anchorId="651DC140" wp14:editId="418B8FE3">
+          <wp:inline distT="0" distB="0" distL="0" distR="0">
             <wp:extent cx="1929087" cy="3028208"/>
             <wp:effectExtent l="0" t="0" r="0" b="1270"/>
-            <wp:docPr id="29" name="Image 29" descr="C:\Users\Simon\Desktop\Sans-titre-6.png"/>
+            <wp:docPr id="18" name="Image 18" descr="D:\Documents\COURS\LP\PTUT\PICARETE\SOURCES\SCREEN\Home.png"/>
             <wp:cNvGraphicFramePr>
               <a:graphicFrameLocks xmlns:a="http://schemas.openxmlformats.org/drawingml/2006/main" noChangeAspect="1"/>
             </wp:cNvGraphicFramePr>
@@ -5116,7 +5274,7 @@
               <a:graphicData uri="http://schemas.openxmlformats.org/drawingml/2006/picture">
                 <pic:pic xmlns:pic="http://schemas.openxmlformats.org/drawingml/2006/picture">
                   <pic:nvPicPr>
-                    <pic:cNvPr id="0" name="Picture 18" descr="C:\Users\Simon\Desktop\Sans-titre-6.png"/>
+                    <pic:cNvPr id="0" name="Picture 6" descr="D:\Documents\COURS\LP\PTUT\PICARETE\SOURCES\SCREEN\Home.png"/>
                     <pic:cNvPicPr>
                       <a:picLocks noChangeAspect="1" noChangeArrowheads="1"/>
                     </pic:cNvPicPr>
@@ -5243,13 +5401,21 @@
       </w:r>
       <w:r>
         <w:rPr>
+          <w:rFonts w:ascii="Times New Roman" w:eastAsia="Times New Roman" w:hAnsi="Times New Roman" w:cs="Times New Roman"/>
           <w:noProof/>
+          <w:color w:val="000000"/>
+          <w:w w:val="0"/>
+          <w:sz w:val="0"/>
+          <w:szCs w:val="0"/>
+          <w:u w:color="000000"/>
+          <w:bdr w:val="none" w:sz="0" w:space="0" w:color="000000"/>
+          <w:shd w:val="clear" w:color="000000" w:fill="000000"/>
         </w:rPr>
         <w:drawing>
-          <wp:inline distT="0" distB="0" distL="0" distR="0" wp14:anchorId="25057EEB" wp14:editId="5EE2C154">
-            <wp:extent cx="1923803" cy="3019912"/>
-            <wp:effectExtent l="0" t="0" r="635" b="0"/>
-            <wp:docPr id="28" name="Image 28" descr="C:\Users\Simon\Desktop\Sans-titre-5.png"/>
+          <wp:inline distT="0" distB="0" distL="0" distR="0">
+            <wp:extent cx="1929087" cy="3028208"/>
+            <wp:effectExtent l="0" t="0" r="0" b="1270"/>
+            <wp:docPr id="17" name="Image 17" descr="D:\Documents\COURS\LP\PTUT\PICARETE\SOURCES\SCREEN\Chooser.png"/>
             <wp:cNvGraphicFramePr>
               <a:graphicFrameLocks xmlns:a="http://schemas.openxmlformats.org/drawingml/2006/main" noChangeAspect="1"/>
             </wp:cNvGraphicFramePr>
@@ -5257,7 +5423,7 @@
               <a:graphicData uri="http://schemas.openxmlformats.org/drawingml/2006/picture">
                 <pic:pic xmlns:pic="http://schemas.openxmlformats.org/drawingml/2006/picture">
                   <pic:nvPicPr>
-                    <pic:cNvPr id="0" name="Picture 17" descr="C:\Users\Simon\Desktop\Sans-titre-5.png"/>
+                    <pic:cNvPr id="0" name="Picture 5" descr="D:\Documents\COURS\LP\PTUT\PICARETE\SOURCES\SCREEN\Chooser.png"/>
                     <pic:cNvPicPr>
                       <a:picLocks noChangeAspect="1" noChangeArrowheads="1"/>
                     </pic:cNvPicPr>
@@ -5278,7 +5444,7 @@
                   <pic:spPr bwMode="auto">
                     <a:xfrm>
                       <a:off x="0" y="0"/>
-                      <a:ext cx="1924371" cy="3020803"/>
+                      <a:ext cx="1929033" cy="3028123"/>
                     </a:xfrm>
                     <a:prstGeom prst="rect">
                       <a:avLst/>
@@ -5476,10 +5642,10 @@
           <w:noProof/>
         </w:rPr>
         <w:drawing>
-          <wp:inline distT="0" distB="0" distL="0" distR="0" wp14:anchorId="33788951" wp14:editId="3238BF6B">
-            <wp:extent cx="1929087" cy="3028208"/>
-            <wp:effectExtent l="0" t="0" r="0" b="1270"/>
-            <wp:docPr id="24" name="Image 24" descr="C:\Users\Simon\Desktop\Sans-titre-1.png"/>
+          <wp:inline distT="0" distB="0" distL="0" distR="0">
+            <wp:extent cx="1943154" cy="3050291"/>
+            <wp:effectExtent l="0" t="0" r="0" b="0"/>
+            <wp:docPr id="11" name="Image 11" descr="D:\Documents\COURS\LP\PTUT\PICARETE\SOURCES\SCREEN\IG_2.png"/>
             <wp:cNvGraphicFramePr>
               <a:graphicFrameLocks xmlns:a="http://schemas.openxmlformats.org/drawingml/2006/main" noChangeAspect="1"/>
             </wp:cNvGraphicFramePr>
@@ -5487,7 +5653,7 @@
               <a:graphicData uri="http://schemas.openxmlformats.org/drawingml/2006/picture">
                 <pic:pic xmlns:pic="http://schemas.openxmlformats.org/drawingml/2006/picture">
                   <pic:nvPicPr>
-                    <pic:cNvPr id="0" name="Picture 13" descr="C:\Users\Simon\Desktop\Sans-titre-1.png"/>
+                    <pic:cNvPr id="0" name="Picture 4" descr="D:\Documents\COURS\LP\PTUT\PICARETE\SOURCES\SCREEN\IG_2.png"/>
                     <pic:cNvPicPr>
                       <a:picLocks noChangeAspect="1" noChangeArrowheads="1"/>
                     </pic:cNvPicPr>
@@ -5508,7 +5674,7 @@
                   <pic:spPr bwMode="auto">
                     <a:xfrm>
                       <a:off x="0" y="0"/>
-                      <a:ext cx="1929033" cy="3028123"/>
+                      <a:ext cx="1943100" cy="3050206"/>
                     </a:xfrm>
                     <a:prstGeom prst="rect">
                       <a:avLst/>
@@ -5529,10 +5695,10 @@
           <w:noProof/>
         </w:rPr>
         <w:drawing>
-          <wp:inline distT="0" distB="0" distL="0" distR="0" wp14:anchorId="4614414A" wp14:editId="1219906C">
-            <wp:extent cx="1923803" cy="3019915"/>
-            <wp:effectExtent l="0" t="0" r="635" b="0"/>
-            <wp:docPr id="25" name="Image 25" descr="C:\Users\Simon\Desktop\Sans-titre-2.png"/>
+          <wp:inline distT="0" distB="0" distL="0" distR="0">
+            <wp:extent cx="1944217" cy="3051958"/>
+            <wp:effectExtent l="0" t="0" r="0" b="0"/>
+            <wp:docPr id="8" name="Image 8" descr="D:\Documents\COURS\LP\PTUT\PICARETE\SOURCES\SCREEN\IG_1.png"/>
             <wp:cNvGraphicFramePr>
               <a:graphicFrameLocks xmlns:a="http://schemas.openxmlformats.org/drawingml/2006/main" noChangeAspect="1"/>
             </wp:cNvGraphicFramePr>
@@ -5540,7 +5706,7 @@
               <a:graphicData uri="http://schemas.openxmlformats.org/drawingml/2006/picture">
                 <pic:pic xmlns:pic="http://schemas.openxmlformats.org/drawingml/2006/picture">
                   <pic:nvPicPr>
-                    <pic:cNvPr id="0" name="Picture 14" descr="C:\Users\Simon\Desktop\Sans-titre-2.png"/>
+                    <pic:cNvPr id="0" name="Picture 3" descr="D:\Documents\COURS\LP\PTUT\PICARETE\SOURCES\SCREEN\IG_1.png"/>
                     <pic:cNvPicPr>
                       <a:picLocks noChangeAspect="1" noChangeArrowheads="1"/>
                     </pic:cNvPicPr>
@@ -5561,7 +5727,7 @@
                   <pic:spPr bwMode="auto">
                     <a:xfrm>
                       <a:off x="0" y="0"/>
-                      <a:ext cx="1923749" cy="3019830"/>
+                      <a:ext cx="1944162" cy="3051872"/>
                     </a:xfrm>
                     <a:prstGeom prst="rect">
                       <a:avLst/>
@@ -5674,10 +5840,10 @@
           <w:noProof/>
         </w:rPr>
         <w:drawing>
-          <wp:inline distT="0" distB="0" distL="0" distR="0" wp14:anchorId="199BCF97" wp14:editId="09779AE4">
-            <wp:extent cx="1923802" cy="3019911"/>
-            <wp:effectExtent l="0" t="0" r="635" b="0"/>
-            <wp:docPr id="27" name="Image 27" descr="C:\Users\Simon\Desktop\Sans-titre-4.png"/>
+          <wp:inline distT="0" distB="0" distL="0" distR="0" wp14:anchorId="4BD727FF" wp14:editId="182647B1">
+            <wp:extent cx="1925476" cy="3022538"/>
+            <wp:effectExtent l="0" t="0" r="0" b="6985"/>
+            <wp:docPr id="5" name="Image 5" descr="D:\Documents\COURS\LP\PTUT\PICARETE\SOURCES\SCREEN\Profile_1.png"/>
             <wp:cNvGraphicFramePr>
               <a:graphicFrameLocks xmlns:a="http://schemas.openxmlformats.org/drawingml/2006/main" noChangeAspect="1"/>
             </wp:cNvGraphicFramePr>
@@ -5685,7 +5851,7 @@
               <a:graphicData uri="http://schemas.openxmlformats.org/drawingml/2006/picture">
                 <pic:pic xmlns:pic="http://schemas.openxmlformats.org/drawingml/2006/picture">
                   <pic:nvPicPr>
-                    <pic:cNvPr id="0" name="Picture 16" descr="C:\Users\Simon\Desktop\Sans-titre-4.png"/>
+                    <pic:cNvPr id="0" name="Picture 1" descr="D:\Documents\COURS\LP\PTUT\PICARETE\SOURCES\SCREEN\Profile_1.png"/>
                     <pic:cNvPicPr>
                       <a:picLocks noChangeAspect="1" noChangeArrowheads="1"/>
                     </pic:cNvPicPr>
@@ -5706,7 +5872,7 @@
                   <pic:spPr bwMode="auto">
                     <a:xfrm>
                       <a:off x="0" y="0"/>
-                      <a:ext cx="1923748" cy="3019826"/>
+                      <a:ext cx="1925422" cy="3022454"/>
                     </a:xfrm>
                     <a:prstGeom prst="rect">
                       <a:avLst/>
@@ -5727,10 +5893,10 @@
           <w:noProof/>
         </w:rPr>
         <w:drawing>
-          <wp:inline distT="0" distB="0" distL="0" distR="0" wp14:anchorId="4C7DD7CC" wp14:editId="12CC8514">
-            <wp:extent cx="1916149" cy="3007898"/>
-            <wp:effectExtent l="0" t="0" r="8255" b="2540"/>
-            <wp:docPr id="26" name="Image 26" descr="C:\Users\Simon\Desktop\Sans-titre-3.png"/>
+          <wp:inline distT="0" distB="0" distL="0" distR="0" wp14:anchorId="36B51F15" wp14:editId="5D764491">
+            <wp:extent cx="1923803" cy="3019912"/>
+            <wp:effectExtent l="0" t="0" r="635" b="0"/>
+            <wp:docPr id="7" name="Image 7" descr="D:\Documents\COURS\LP\PTUT\PICARETE\SOURCES\SCREEN\Profile_2.png"/>
             <wp:cNvGraphicFramePr>
               <a:graphicFrameLocks xmlns:a="http://schemas.openxmlformats.org/drawingml/2006/main" noChangeAspect="1"/>
             </wp:cNvGraphicFramePr>
@@ -5738,7 +5904,7 @@
               <a:graphicData uri="http://schemas.openxmlformats.org/drawingml/2006/picture">
                 <pic:pic xmlns:pic="http://schemas.openxmlformats.org/drawingml/2006/picture">
                   <pic:nvPicPr>
-                    <pic:cNvPr id="0" name="Picture 15" descr="C:\Users\Simon\Desktop\Sans-titre-3.png"/>
+                    <pic:cNvPr id="0" name="Picture 2" descr="D:\Documents\COURS\LP\PTUT\PICARETE\SOURCES\SCREEN\Profile_2.png"/>
                     <pic:cNvPicPr>
                       <a:picLocks noChangeAspect="1" noChangeArrowheads="1"/>
                     </pic:cNvPicPr>
@@ -5759,7 +5925,7 @@
                   <pic:spPr bwMode="auto">
                     <a:xfrm>
                       <a:off x="0" y="0"/>
-                      <a:ext cx="1921225" cy="3015865"/>
+                      <a:ext cx="1928316" cy="3026996"/>
                     </a:xfrm>
                     <a:prstGeom prst="rect">
                       <a:avLst/>
@@ -5885,7 +6051,19 @@
     </w:p>
     <w:p>
       <w:r>
-        <w:t>Lors de la phase de conception de l’application, nous avons décidé d’utiliser des design patterns et des concepts indispensables de l’objet afin de nous faciliter la tâche. Nous avons utilisé :</w:t>
+        <w:t xml:space="preserve">Lors de la phase de conception de l’application, nous avons décidé d’utiliser </w:t>
+      </w:r>
+      <w:r>
+        <w:t>beaucoup de</w:t>
+      </w:r>
+      <w:r>
+        <w:t xml:space="preserve"> design</w:t>
+      </w:r>
+      <w:r>
+        <w:t>s</w:t>
+      </w:r>
+      <w:r>
+        <w:t xml:space="preserve"> patterns et des concepts indispensables de l’objet afin de nous faciliter la tâche. Nous avons utilisé :</w:t>
       </w:r>
     </w:p>
     <w:p>
@@ -5939,7 +6117,13 @@
         <w:t>Le MVC</w:t>
       </w:r>
       <w:r>
-        <w:t> : Le classique design Model, Vue, Controlleur. Il permet une séparation des données afin de garder une certaine indépendance des composants. Et une séparation logique du code.</w:t>
+        <w:t xml:space="preserve"> : Le classique design Model, Vue, </w:t>
+      </w:r>
+      <w:r>
+        <w:t>Contrôleur</w:t>
+      </w:r>
+      <w:r>
+        <w:t>. Il permet une séparation des données afin de garder une certaine indépendance des composants. Et une séparation logique du code.</w:t>
       </w:r>
     </w:p>
     <w:p>
@@ -5990,7 +6174,16 @@
         </w:r>
       </w:hyperlink>
       <w:r>
-        <w:t>, elle nous a permis de convertir des données (En l’occurrence la classe de stockage des informations, la classe User) en un objet de type chaine de caractères afin de pouvoir le sauvegarder dans les préférences partagées (Shared Preferences) pour garder en mémoire les informations utiles de chaque utilisateur.</w:t>
+        <w:t xml:space="preserve">, elle nous a permis de convertir des données (En l’occurrence la classe de stockage des informations, la classe </w:t>
+      </w:r>
+      <w:r>
+        <w:rPr>
+          <w:i/>
+        </w:rPr>
+        <w:t>User</w:t>
+      </w:r>
+      <w:r>
+        <w:t>) en un objet de type chaine de caractères afin de pouvoir le sauvegarder dans les préférences partagées (Shared Preferences) pour garder en mémoire les informations utiles de chaque utilisateur.</w:t>
       </w:r>
     </w:p>
     <w:p>
@@ -6015,142 +6208,181 @@
       <w:r>
         <w:t xml:space="preserve"> de jeu</w:t>
       </w:r>
-      <w:bookmarkStart w:id="66" w:name="_GoBack"/>
+      <w:r>
+        <w:t>. Le</w:t>
+      </w:r>
+      <w:r>
+        <w:t>s principaux</w:t>
+      </w:r>
+      <w:r>
+        <w:t xml:space="preserve"> intérêt</w:t>
+      </w:r>
+      <w:r>
+        <w:t>s ont</w:t>
+      </w:r>
+      <w:r>
+        <w:t xml:space="preserve"> été</w:t>
+      </w:r>
+      <w:r>
+        <w:t>s</w:t>
+      </w:r>
+      <w:r>
+        <w:t xml:space="preserve"> de nous faire un menu de sélection propre</w:t>
+      </w:r>
+      <w:r>
+        <w:t xml:space="preserve"> facilement</w:t>
+      </w:r>
+      <w:r>
+        <w:t xml:space="preserve"> et</w:t>
+      </w:r>
+      <w:r>
+        <w:t xml:space="preserve"> assez</w:t>
+      </w:r>
+      <w:r>
+        <w:t xml:space="preserve"> clair sans avoir l’aide d’un designer ou de graphiste</w:t>
+      </w:r>
+      <w:r>
+        <w:t>.</w:t>
+      </w:r>
+    </w:p>
+    <w:p>
+      <w:pPr>
+        <w:pStyle w:val="Titre1"/>
+      </w:pPr>
+      <w:bookmarkStart w:id="66" w:name="_Toc410838723"/>
+      <w:r>
+        <w:t>Améliorations</w:t>
+      </w:r>
       <w:bookmarkEnd w:id="66"/>
-      <w:r>
-        <w:t>. Le</w:t>
-      </w:r>
-      <w:r>
-        <w:t>s principaux</w:t>
-      </w:r>
-      <w:r>
-        <w:t xml:space="preserve"> intérêt</w:t>
-      </w:r>
-      <w:r>
-        <w:t>s ont</w:t>
-      </w:r>
-      <w:r>
-        <w:t xml:space="preserve"> été</w:t>
-      </w:r>
-      <w:r>
-        <w:t>s</w:t>
-      </w:r>
-      <w:r>
-        <w:t xml:space="preserve"> de nous faire un menu de sélection propre</w:t>
-      </w:r>
-      <w:r>
-        <w:t xml:space="preserve"> facilement</w:t>
-      </w:r>
-      <w:r>
-        <w:t xml:space="preserve"> et</w:t>
-      </w:r>
-      <w:r>
-        <w:t xml:space="preserve"> assez</w:t>
-      </w:r>
-      <w:r>
-        <w:t xml:space="preserve"> clair sans avoir l’aide de designer ou de graphistes.</w:t>
-      </w:r>
-    </w:p>
-    <w:p>
-      <w:pPr>
-        <w:pStyle w:val="Titre1"/>
-      </w:pPr>
-      <w:bookmarkStart w:id="67" w:name="_Toc410838723"/>
-      <w:r>
-        <w:t>Améliorations</w:t>
+    </w:p>
+    <w:p>
+      <w:r>
+        <w:t>Le jeu est, pour nous, déjà conforme aux objectifs que l’on s’était fixés. Malgré tout, si nous devions trouver des améliorations que nous pourrions envisager, nous pourrions parler de l’IA, des modes de jeux ou encore de la configuration fine du système d’expérience.</w:t>
+      </w:r>
+    </w:p>
+    <w:p>
+      <w:pPr>
+        <w:pStyle w:val="Titre2"/>
+      </w:pPr>
+      <w:bookmarkStart w:id="67" w:name="_Toc410838724"/>
+      <w:r>
+        <w:t>IA</w:t>
       </w:r>
       <w:bookmarkEnd w:id="67"/>
     </w:p>
     <w:p>
       <w:r>
-        <w:t>Le jeu est, pour nous, déjà conforme aux objectifs que l’on s’était fixés. Malgré tout, si nous devions trouver des améliorations que nous pourrions envisager, nous pourrions parler de l’IA, des modes de jeux ou encore de la configuration fine du système d’expérience.</w:t>
+        <w:t>Les IA situationnelles, c’est-à-dire 3 IA sur 4 ne sont pas programmé</w:t>
+      </w:r>
+      <w:r>
+        <w:t>e</w:t>
+      </w:r>
+      <w:r>
+        <w:t>s pour réagir correctem</w:t>
+      </w:r>
+      <w:r>
+        <w:t>ent aux différents modes de jeu</w:t>
+      </w:r>
+      <w:r>
+        <w:t>. Cela aurait été intéressant</w:t>
+      </w:r>
+      <w:r>
+        <w:t xml:space="preserve"> pour que l’expérience de jeu puisse se renouveler, au fur et à mesure des niveaux, que les IA apprennent à jouer</w:t>
+      </w:r>
+      <w:r>
+        <w:t xml:space="preserve"> avec les nouveaux éléments de G</w:t>
+      </w:r>
+      <w:r>
+        <w:t>ameplay.</w:t>
       </w:r>
     </w:p>
     <w:p>
       <w:pPr>
         <w:pStyle w:val="Titre2"/>
       </w:pPr>
-      <w:bookmarkStart w:id="68" w:name="_Toc410838724"/>
-      <w:r>
-        <w:t>IA</w:t>
+      <w:bookmarkStart w:id="68" w:name="_Toc410838725"/>
+      <w:r>
+        <w:t>Mode multijoueur a distance</w:t>
       </w:r>
       <w:bookmarkEnd w:id="68"/>
     </w:p>
     <w:p>
       <w:r>
-        <w:t>Les IA situationnelles, c’est-à-dire 3 IA sur 4 ne sont pas programmés pour réagir correctement aux différents modes de jeux. Cela aurait été intéressant</w:t>
-      </w:r>
-      <w:r>
-        <w:t xml:space="preserve"> pour que l’expérience de jeu puisse se renouveler, au fur et à mesure des niveaux, que les IA apprennent à jouer</w:t>
-      </w:r>
-      <w:r>
-        <w:t xml:space="preserve"> avec les nouveaux éléments de G</w:t>
-      </w:r>
-      <w:r>
-        <w:t>ameplay.</w:t>
+        <w:t xml:space="preserve">Pour le mode multijoueur nous avons uniquement prévu un affichage sur un seul écran et donc sur le même périphérique. L’idée d’une interface de connexion à un mode multijoueur à distance grâce à un serveur était séduisante. Malgré le fait que </w:t>
+      </w:r>
+      <w:r>
+        <w:t>l’on n’ait</w:t>
+      </w:r>
+      <w:r>
+        <w:t xml:space="preserve"> pas eu le temps d’imaginer les mécanismes liées à cette fonctionnalité, nous aurions pu penser à un système de classement, de partage sur les réseaux sociaux, …</w:t>
       </w:r>
     </w:p>
     <w:p>
       <w:pPr>
         <w:pStyle w:val="Titre2"/>
       </w:pPr>
-      <w:bookmarkStart w:id="69" w:name="_Toc410838725"/>
-      <w:r>
-        <w:t>Mode multijoueur a distance</w:t>
+      <w:bookmarkStart w:id="69" w:name="_Toc410838726"/>
+      <w:r>
+        <w:t>Nouveau modes de jeux</w:t>
       </w:r>
       <w:bookmarkEnd w:id="69"/>
     </w:p>
     <w:p>
       <w:r>
-        <w:t xml:space="preserve">Pour le mode multijoueur nous avons uniquement prévu un affichage sur un seul écran et donc sur le même périphérique. L’idée d’une interface de connexion à un mode multijoueur à distance grâce à un serveur était séduisante. Malgré le fait que </w:t>
-      </w:r>
-      <w:r>
-        <w:t>l’on n’ait</w:t>
-      </w:r>
-      <w:r>
-        <w:t xml:space="preserve"> pas eu le temps d’imaginer les mécanismes liées à cette fonctionnalité, nous aurions pu penser à un système de classement, de partage sur les réseaux sociaux, …</w:t>
+        <w:t>L’architecture du projet est un des gros points forts du projet car elle nous permet de réaliser des changements  et de les intégrer assez facilement pour le client. Ce qui nous a donné beaucoup d’idée, notam</w:t>
+      </w:r>
+      <w:r>
+        <w:t>ment au niveau des modes de jeu</w:t>
+      </w:r>
+      <w:r>
+        <w:t xml:space="preserve"> qui </w:t>
+      </w:r>
+      <w:r>
+        <w:t>pourraient</w:t>
+      </w:r>
+      <w:r>
+        <w:t xml:space="preserve"> être encore plus diversifiés. En apportant to</w:t>
+      </w:r>
+      <w:r>
+        <w:t>ujours plus de mécaniques de jeu</w:t>
+      </w:r>
+      <w:r>
+        <w:t xml:space="preserve"> pour chaque joueur.</w:t>
+      </w:r>
+    </w:p>
+    <w:p>
+      <w:r>
+        <w:t>Par un exemple un mode qui mélange bonus et malus sur les carrés ou les arrêtes. Ou bien un mode qui cache les différentes cases spéciales et qui ne les dévoilent qu’une fois révélée.</w:t>
       </w:r>
     </w:p>
     <w:p>
       <w:pPr>
         <w:pStyle w:val="Titre2"/>
       </w:pPr>
-      <w:bookmarkStart w:id="70" w:name="_Toc410838726"/>
-      <w:r>
-        <w:t>Nouveau modes de jeux</w:t>
+      <w:bookmarkStart w:id="70" w:name="_Toc410838727"/>
+      <w:r>
+        <w:t>Configuration de l’expérience de jeu</w:t>
       </w:r>
       <w:bookmarkEnd w:id="70"/>
     </w:p>
     <w:p>
       <w:r>
-        <w:t xml:space="preserve">L’architecture du projet est un des gros points forts du projet car elle nous permet de réaliser des changements  et de les intégrer assez facilement pour le client. Ce qui nous a donné beaucoup d’idée, notamment au niveau des modes de jeux qui </w:t>
-      </w:r>
-      <w:r>
-        <w:t>pourraient</w:t>
-      </w:r>
-      <w:r>
-        <w:t xml:space="preserve"> être encore plus diversifiés. En apportant toujours plus de mécanique de jeux pour chaque type de joueur.</w:t>
-      </w:r>
-    </w:p>
-    <w:p>
-      <w:r>
-        <w:t>Par un exemple un mode qui mélange bonus et malus sur les carrés ou les arrêtes. Ou bien un mode qui cache les différentes cases spéciales et qui ne les dévoilent qu’une fois révélée.</w:t>
-      </w:r>
-    </w:p>
-    <w:p>
-      <w:pPr>
-        <w:pStyle w:val="Titre2"/>
-      </w:pPr>
-      <w:bookmarkStart w:id="71" w:name="_Toc410838727"/>
-      <w:r>
-        <w:t>Configuration de l’expérience de jeu</w:t>
-      </w:r>
+        <w:t xml:space="preserve">Grâce à une phase de pré-production importante et structuré, nous avons réussi à programmer un jeu </w:t>
+      </w:r>
+      <w:r>
+        <w:t xml:space="preserve">entièrement </w:t>
+      </w:r>
+      <w:r>
+        <w:t xml:space="preserve"> </w:t>
+      </w:r>
+      <w:r>
+        <w:t>paramétrable grâce à des fichiers de configuration. L’idée intéressante derrière cela aurait été de faire une analyse poussée des données utilisateurs afin de pouvoir améliorer l’expérience de jeu en modifiant les données configurables (Expériences, déblocage d’éléments de jeu, difficultés des IA, …)</w:t>
+      </w:r>
+      <w:r>
+        <w:t>.</w:t>
+      </w:r>
+      <w:bookmarkStart w:id="71" w:name="_GoBack"/>
       <w:bookmarkEnd w:id="71"/>
-    </w:p>
-    <w:p>
-      <w:r>
-        <w:t>Grâce à une phase de pré-production importante et structuré, nous avons réussi à programmer un jeu paramétrable entièrement grâce à des fichiers de configuration. L’idée intéressante derrière cela aurait été de faire une analyse poussée des données utilisateurs afin de pouvoir améliorer l’expérience de jeu en modifiant les données configurables (Expériences, déblocage d’éléments de jeu, difficultés des IA, …)</w:t>
-      </w:r>
     </w:p>
     <w:sectPr>
       <w:headerReference w:type="default" r:id="rId39"/>
@@ -6201,6 +6433,7 @@
         <w:docPartUnique/>
       </w:docPartObj>
     </w:sdtPr>
+    <w:sdtEndPr/>
     <w:sdtContent>
       <w:p>
         <w:pPr>
@@ -8768,62 +9001,6 @@
         </w:p>
       </w:docPartBody>
     </w:docPart>
-    <w:docPart>
-      <w:docPartPr>
-        <w:name w:val="AA1E74A9D12E4BBE841C8A8CAAA98FD8"/>
-        <w:category>
-          <w:name w:val="Général"/>
-          <w:gallery w:val="placeholder"/>
-        </w:category>
-        <w:types>
-          <w:type w:val="bbPlcHdr"/>
-        </w:types>
-        <w:behaviors>
-          <w:behavior w:val="content"/>
-        </w:behaviors>
-        <w:guid w:val="{6DA99880-3CA2-41F3-9BA7-34610A1085AD}"/>
-      </w:docPartPr>
-      <w:docPartBody>
-        <w:p>
-          <w:pPr>
-            <w:pStyle w:val="AA1E74A9D12E4BBE841C8A8CAAA98FD8"/>
-          </w:pPr>
-          <w:r>
-            <w:rPr>
-              <w:b/>
-              <w:bCs/>
-            </w:rPr>
-            <w:t>[Choisir la date]</w:t>
-          </w:r>
-        </w:p>
-      </w:docPartBody>
-    </w:docPart>
-    <w:docPart>
-      <w:docPartPr>
-        <w:name w:val="D5ED4C2B2FD64C79B2A4FD01F48CF7BA"/>
-        <w:category>
-          <w:name w:val="Général"/>
-          <w:gallery w:val="placeholder"/>
-        </w:category>
-        <w:types>
-          <w:type w:val="bbPlcHdr"/>
-        </w:types>
-        <w:behaviors>
-          <w:behavior w:val="content"/>
-        </w:behaviors>
-        <w:guid w:val="{DC9B7B48-5690-457E-84A4-3EB8B7F9407D}"/>
-      </w:docPartPr>
-      <w:docPartBody>
-        <w:p>
-          <w:pPr>
-            <w:pStyle w:val="D5ED4C2B2FD64C79B2A4FD01F48CF7BA"/>
-          </w:pPr>
-          <w:r>
-            <w:t>[Tapez le résumé du document ici. Il s’agit généralement d’une courte synthèse du document. Tapez le résumé du document ici. Il s’agit généralement d’une courte synthèse du document.]</w:t>
-          </w:r>
-        </w:p>
-      </w:docPartBody>
-    </w:docPart>
   </w:docParts>
 </w:glossaryDocument>
 </file>
@@ -8869,8 +9046,9 @@
     <w:panose1 w:val="020B0604030504040204"/>
     <w:charset w:val="00"/>
     <w:family w:val="swiss"/>
+    <w:notTrueType/>
     <w:pitch w:val="variable"/>
-    <w:sig w:usb0="E1002EFF" w:usb1="C000605B" w:usb2="00000029" w:usb3="00000000" w:csb0="000101FF" w:csb1="00000000"/>
+    <w:sig w:usb0="00000003" w:usb1="00000000" w:usb2="00000000" w:usb3="00000000" w:csb0="00000001" w:csb1="00000000"/>
   </w:font>
   <w:font w:name="Cambria">
     <w:panose1 w:val="02040503050406030204"/>
@@ -8906,6 +9084,8 @@
   <w:rsids>
     <w:rsidRoot w:val="00262B03"/>
     <w:rsid w:val="00262B03"/>
+    <w:rsid w:val="006033BA"/>
+    <w:rsid w:val="00B67B15"/>
   </w:rsids>
   <m:mathPr>
     <m:mathFont m:val="Cambria Math"/>
@@ -9778,7 +9958,7 @@
 <file path=customXml/item1.xml><?xml version="1.0" encoding="utf-8"?>
 <CoverPageProperties xmlns="http://schemas.microsoft.com/office/2006/coverPageProps">
   <PublishDate>2015-02-05T00:00:00</PublishDate>
-  <Abstract>Dossier de réalisation de Picarete. Un jeu mathématique développé avec l’idée et le soutiens de Mr Eric Duchène, de l’association Math à Modeler.</Abstract>
+  <Abstract>Dossier de réalisation du projet Picarete. Un jeu mathématique développé sur une idée et avec le soutiens de Mr Eric Duchène, de l’association Math à Modeler et Lionel Buathier, professeur à l’IUT Informatique Lyon 1 de Bourg-en-Bresse.</Abstract>
   <CompanyAddress/>
   <CompanyPhone/>
   <CompanyFax/>
@@ -9799,7 +9979,7 @@
 </file>
 
 <file path=customXml/itemProps2.xml><?xml version="1.0" encoding="utf-8"?>
-<ds:datastoreItem xmlns:ds="http://schemas.openxmlformats.org/officeDocument/2006/customXml" ds:itemID="{71790B26-2407-446F-974F-21CD0CDB6A3A}">
+<ds:datastoreItem xmlns:ds="http://schemas.openxmlformats.org/officeDocument/2006/customXml" ds:itemID="{61DEDD1A-67AF-4351-8797-EEA166247A3C}">
   <ds:schemaRefs>
     <ds:schemaRef ds:uri="http://schemas.openxmlformats.org/officeDocument/2006/bibliography"/>
   </ds:schemaRefs>

</xml_diff>